<commit_message>
final version of documents compiled
</commit_message>
<xml_diff>
--- a/report/SAP-2021-004-TV-v01.docx
+++ b/report/SAP-2021-004-TV-v01.docx
@@ -13,7 +13,7 @@
       </w:pPr>
       <w:r>
         <w:rPr/>
-        <w:t>Statistical Analysis Plan for Epidemiological profile of patients undergoing ACLR and comparison of baseline characteristics between usage of the LET surgical technique</w:t>
+        <w:t>Analytical Plan for Comparison of baseline characteristics of patients undergoing ACLR under the option of the LET surgical technique</w:t>
       </w:r>
     </w:p>
     <w:p>
@@ -128,7 +128,7 @@
             </w:rPr>
             <w:fldChar w:fldCharType="separate"/>
           </w:r>
-          <w:hyperlink w:anchor="__RefHeading___Toc795_2827849626">
+          <w:hyperlink w:anchor="__RefHeading___Toc20420_4125144612">
             <w:r>
               <w:rPr>
                 <w:webHidden/>
@@ -155,7 +155,7 @@
             </w:tabs>
             <w:rPr/>
           </w:pPr>
-          <w:hyperlink w:anchor="__RefHeading___Toc797_2827849626">
+          <w:hyperlink w:anchor="__RefHeading___Toc20422_4125144612">
             <w:r>
               <w:rPr>
                 <w:webHidden/>
@@ -182,7 +182,7 @@
             </w:tabs>
             <w:rPr/>
           </w:pPr>
-          <w:hyperlink w:anchor="__RefHeading___Toc799_2827849626">
+          <w:hyperlink w:anchor="__RefHeading___Toc20424_4125144612">
             <w:r>
               <w:rPr>
                 <w:webHidden/>
@@ -209,7 +209,7 @@
             </w:tabs>
             <w:rPr/>
           </w:pPr>
-          <w:hyperlink w:anchor="__RefHeading___Toc801_2827849626">
+          <w:hyperlink w:anchor="__RefHeading___Toc20426_4125144612">
             <w:r>
               <w:rPr>
                 <w:webHidden/>
@@ -236,7 +236,7 @@
             </w:tabs>
             <w:rPr/>
           </w:pPr>
-          <w:hyperlink w:anchor="__RefHeading___Toc803_2827849626">
+          <w:hyperlink w:anchor="__RefHeading___Toc20428_4125144612">
             <w:r>
               <w:rPr>
                 <w:webHidden/>
@@ -263,7 +263,7 @@
             </w:tabs>
             <w:rPr/>
           </w:pPr>
-          <w:hyperlink w:anchor="__RefHeading___Toc805_2827849626">
+          <w:hyperlink w:anchor="__RefHeading___Toc20430_4125144612">
             <w:r>
               <w:rPr>
                 <w:webHidden/>
@@ -290,7 +290,7 @@
             </w:tabs>
             <w:rPr/>
           </w:pPr>
-          <w:hyperlink w:anchor="__RefHeading___Toc807_2827849626">
+          <w:hyperlink w:anchor="__RefHeading___Toc20432_4125144612">
             <w:r>
               <w:rPr>
                 <w:webHidden/>
@@ -317,7 +317,7 @@
             </w:tabs>
             <w:rPr/>
           </w:pPr>
-          <w:hyperlink w:anchor="__RefHeading___Toc809_2827849626">
+          <w:hyperlink w:anchor="__RefHeading___Toc20434_4125144612">
             <w:r>
               <w:rPr>
                 <w:webHidden/>
@@ -344,7 +344,7 @@
             </w:tabs>
             <w:rPr/>
           </w:pPr>
-          <w:hyperlink w:anchor="__RefHeading___Toc811_2827849626">
+          <w:hyperlink w:anchor="__RefHeading___Toc20436_4125144612">
             <w:r>
               <w:rPr>
                 <w:webHidden/>
@@ -371,7 +371,7 @@
             </w:tabs>
             <w:rPr/>
           </w:pPr>
-          <w:hyperlink w:anchor="__RefHeading___Toc813_2827849626">
+          <w:hyperlink w:anchor="__RefHeading___Toc20438_4125144612">
             <w:r>
               <w:rPr>
                 <w:webHidden/>
@@ -398,7 +398,7 @@
             </w:tabs>
             <w:rPr/>
           </w:pPr>
-          <w:hyperlink w:anchor="__RefHeading___Toc815_2827849626">
+          <w:hyperlink w:anchor="__RefHeading___Toc20440_4125144612">
             <w:r>
               <w:rPr>
                 <w:webHidden/>
@@ -425,7 +425,7 @@
             </w:tabs>
             <w:rPr/>
           </w:pPr>
-          <w:hyperlink w:anchor="__RefHeading___Toc817_2827849626">
+          <w:hyperlink w:anchor="__RefHeading___Toc20442_4125144612">
             <w:r>
               <w:rPr>
                 <w:webHidden/>
@@ -439,7 +439,7 @@
               </w:rPr>
               <w:t>5  Statistical methods</w:t>
               <w:tab/>
-              <w:t>5</w:t>
+              <w:t>4</w:t>
             </w:r>
           </w:hyperlink>
         </w:p>
@@ -452,7 +452,7 @@
             </w:tabs>
             <w:rPr/>
           </w:pPr>
-          <w:hyperlink w:anchor="__RefHeading___Toc819_2827849626">
+          <w:hyperlink w:anchor="__RefHeading___Toc20444_4125144612">
             <w:r>
               <w:rPr>
                 <w:webHidden/>
@@ -466,7 +466,7 @@
               </w:rPr>
               <w:t>5.1  Statistical analyses</w:t>
               <w:tab/>
-              <w:t>5</w:t>
+              <w:t>4</w:t>
             </w:r>
           </w:hyperlink>
         </w:p>
@@ -479,7 +479,7 @@
             </w:tabs>
             <w:rPr/>
           </w:pPr>
-          <w:hyperlink w:anchor="__RefHeading___Toc821_2827849626">
+          <w:hyperlink w:anchor="__RefHeading___Toc20446_4125144612">
             <w:r>
               <w:rPr>
                 <w:webHidden/>
@@ -493,7 +493,7 @@
               </w:rPr>
               <w:t>5.1.1  Descriptive analyses</w:t>
               <w:tab/>
-              <w:t>5</w:t>
+              <w:t>4</w:t>
             </w:r>
           </w:hyperlink>
         </w:p>
@@ -506,7 +506,7 @@
             </w:tabs>
             <w:rPr/>
           </w:pPr>
-          <w:hyperlink w:anchor="__RefHeading___Toc823_2827849626">
+          <w:hyperlink w:anchor="__RefHeading___Toc20448_4125144612">
             <w:r>
               <w:rPr>
                 <w:webHidden/>
@@ -533,7 +533,7 @@
             </w:tabs>
             <w:rPr/>
           </w:pPr>
-          <w:hyperlink w:anchor="__RefHeading___Toc825_2827849626">
+          <w:hyperlink w:anchor="__RefHeading___Toc20450_4125144612">
             <w:r>
               <w:rPr>
                 <w:webHidden/>
@@ -560,7 +560,7 @@
             </w:tabs>
             <w:rPr/>
           </w:pPr>
-          <w:hyperlink w:anchor="__RefHeading___Toc827_2827849626">
+          <w:hyperlink w:anchor="__RefHeading___Toc20452_4125144612">
             <w:r>
               <w:rPr>
                 <w:webHidden/>
@@ -587,7 +587,7 @@
             </w:tabs>
             <w:rPr/>
           </w:pPr>
-          <w:hyperlink w:anchor="__RefHeading___Toc829_2827849626">
+          <w:hyperlink w:anchor="__RefHeading___Toc20454_4125144612">
             <w:r>
               <w:rPr>
                 <w:webHidden/>
@@ -614,7 +614,7 @@
             </w:tabs>
             <w:rPr/>
           </w:pPr>
-          <w:hyperlink w:anchor="__RefHeading___Toc831_2827849626">
+          <w:hyperlink w:anchor="__RefHeading___Toc20456_4125144612">
             <w:r>
               <w:rPr>
                 <w:webHidden/>
@@ -641,7 +641,7 @@
             </w:tabs>
             <w:rPr/>
           </w:pPr>
-          <w:hyperlink w:anchor="__RefHeading___Toc833_2827849626">
+          <w:hyperlink w:anchor="__RefHeading___Toc20458_4125144612">
             <w:r>
               <w:rPr>
                 <w:webHidden/>
@@ -668,7 +668,7 @@
             </w:tabs>
             <w:rPr/>
           </w:pPr>
-          <w:hyperlink w:anchor="__RefHeading___Toc835_2827849626">
+          <w:hyperlink w:anchor="__RefHeading___Toc20460_4125144612">
             <w:r>
               <w:rPr>
                 <w:webHidden/>
@@ -682,7 +682,7 @@
               </w:rPr>
               <w:t>7  References</w:t>
               <w:tab/>
-              <w:t>6</w:t>
+              <w:t>5</w:t>
             </w:r>
           </w:hyperlink>
         </w:p>
@@ -695,7 +695,7 @@
             </w:tabs>
             <w:rPr/>
           </w:pPr>
-          <w:hyperlink w:anchor="__RefHeading___Toc837_2827849626">
+          <w:hyperlink w:anchor="__RefHeading___Toc20462_4125144612">
             <w:r>
               <w:rPr>
                 <w:webHidden/>
@@ -722,7 +722,7 @@
             </w:tabs>
             <w:rPr/>
           </w:pPr>
-          <w:hyperlink w:anchor="__RefHeading___Toc839_2827849626">
+          <w:hyperlink w:anchor="__RefHeading___Toc20464_4125144612">
             <w:r>
               <w:rPr>
                 <w:webHidden/>
@@ -825,9 +825,9 @@
     <w:tbl>
       <w:tblPr>
         <w:tblStyle w:val="Table"/>
-        <w:tblW w:w="2415" w:type="dxa"/>
+        <w:tblW w:w="9638" w:type="dxa"/>
         <w:jc w:val="left"/>
-        <w:tblInd w:w="-53" w:type="dxa"/>
+        <w:tblInd w:w="55" w:type="dxa"/>
         <w:tblLayout w:type="fixed"/>
         <w:tblCellMar>
           <w:top w:w="55" w:type="dxa"/>
@@ -838,14 +838,14 @@
         <w:tblLook w:val="0020" w:noHBand="0" w:noVBand="0" w:firstColumn="0" w:lastRow="0" w:lastColumn="0" w:firstRow="1"/>
       </w:tblPr>
       <w:tblGrid>
-        <w:gridCol w:w="944"/>
-        <w:gridCol w:w="1471"/>
+        <w:gridCol w:w="2067"/>
+        <w:gridCol w:w="0"/>
       </w:tblGrid>
       <w:tr>
         <w:trPr/>
         <w:tc>
           <w:tcPr>
-            <w:tcW w:w="944" w:type="dxa"/>
+            <w:tcW w:w="2067" w:type="dxa"/>
             <w:tcBorders>
               <w:top w:val="single" w:sz="4" w:space="0" w:color="000000"/>
               <w:left w:val="single" w:sz="4" w:space="0" w:color="000000"/>
@@ -899,7 +899,7 @@
         </w:tc>
         <w:tc>
           <w:tcPr>
-            <w:tcW w:w="1471" w:type="dxa"/>
+            <w:tcW w:w="0" w:type="dxa"/>
             <w:tcBorders>
               <w:top w:val="single" w:sz="4" w:space="0" w:color="000000"/>
               <w:left w:val="single" w:sz="4" w:space="0" w:color="000000"/>
@@ -957,7 +957,7 @@
         <w:trPr/>
         <w:tc>
           <w:tcPr>
-            <w:tcW w:w="944" w:type="dxa"/>
+            <w:tcW w:w="2067" w:type="dxa"/>
             <w:tcBorders>
               <w:left w:val="single" w:sz="4" w:space="0" w:color="000000"/>
               <w:bottom w:val="single" w:sz="4" w:space="0" w:color="000000"/>
@@ -1009,7 +1009,7 @@
         </w:tc>
         <w:tc>
           <w:tcPr>
-            <w:tcW w:w="1471" w:type="dxa"/>
+            <w:tcW w:w="0" w:type="dxa"/>
             <w:tcBorders>
               <w:left w:val="single" w:sz="4" w:space="0" w:color="000000"/>
               <w:bottom w:val="single" w:sz="4" w:space="0" w:color="000000"/>
@@ -1128,7 +1128,7 @@
         <w:pStyle w:val="Ttulo1"/>
         <w:rPr/>
       </w:pPr>
-      <w:bookmarkStart w:id="0" w:name="__RefHeading___Toc795_2827849626"/>
+      <w:bookmarkStart w:id="0" w:name="__RefHeading___Toc20420_4125144612"/>
       <w:bookmarkEnd w:id="0"/>
       <w:r>
         <w:rPr/>
@@ -1230,6 +1230,20 @@
       </w:pPr>
       <w:r>
         <w:rPr/>
+        <w:t>MTPS: medial tibial posterior slope</w:t>
+      </w:r>
+    </w:p>
+    <w:p>
+      <w:pPr>
+        <w:pStyle w:val="Compact"/>
+        <w:numPr>
+          <w:ilvl w:val="0"/>
+          <w:numId w:val="2"/>
+        </w:numPr>
+        <w:rPr/>
+      </w:pPr>
+      <w:r>
+        <w:rPr/>
         <w:t>PCL: posterior cruciate ligament</w:t>
       </w:r>
       <w:bookmarkStart w:id="1" w:name="abbreviations"/>
@@ -1240,7 +1254,7 @@
         <w:pStyle w:val="Ttulo1"/>
         <w:rPr/>
       </w:pPr>
-      <w:bookmarkStart w:id="2" w:name="__RefHeading___Toc797_2827849626"/>
+      <w:bookmarkStart w:id="2" w:name="__RefHeading___Toc20422_4125144612"/>
       <w:bookmarkEnd w:id="2"/>
       <w:r>
         <w:rPr/>
@@ -1252,7 +1266,7 @@
         <w:pStyle w:val="Ttulo2"/>
         <w:rPr/>
       </w:pPr>
-      <w:bookmarkStart w:id="3" w:name="__RefHeading___Toc799_2827849626"/>
+      <w:bookmarkStart w:id="3" w:name="__RefHeading___Toc20424_4125144612"/>
       <w:bookmarkEnd w:id="3"/>
       <w:r>
         <w:rPr/>
@@ -1266,7 +1280,7 @@
         <w:pStyle w:val="Ttulo2"/>
         <w:rPr/>
       </w:pPr>
-      <w:bookmarkStart w:id="5" w:name="__RefHeading___Toc801_2827849626"/>
+      <w:bookmarkStart w:id="5" w:name="__RefHeading___Toc20426_4125144612"/>
       <w:bookmarkEnd w:id="5"/>
       <w:r>
         <w:rPr/>
@@ -1280,7 +1294,7 @@
       </w:pPr>
       <w:r>
         <w:rPr/>
-        <w:t>Compare the baseline characteristics of patients undergoing ACL revision (ACLR) surgery whether or not they the LET technique was employed in the ACLR.</w:t>
+        <w:t>Compare the baseline demographic and clinical characteristics of patients undergoing Anterior Cruciate Ligament Revision surgery whether or not they the Lateral Extra-articular Tenodesis technique was employed.</w:t>
       </w:r>
       <w:bookmarkStart w:id="6" w:name="objectives"/>
       <w:bookmarkEnd w:id="6"/>
@@ -1290,7 +1304,7 @@
         <w:pStyle w:val="Ttulo2"/>
         <w:rPr/>
       </w:pPr>
-      <w:bookmarkStart w:id="7" w:name="__RefHeading___Toc803_2827849626"/>
+      <w:bookmarkStart w:id="7" w:name="__RefHeading___Toc20428_4125144612"/>
       <w:bookmarkEnd w:id="7"/>
       <w:r>
         <w:rPr/>
@@ -1316,7 +1330,7 @@
         <w:pStyle w:val="Ttulo1"/>
         <w:rPr/>
       </w:pPr>
-      <w:bookmarkStart w:id="10" w:name="__RefHeading___Toc805_2827849626"/>
+      <w:bookmarkStart w:id="10" w:name="__RefHeading___Toc20430_4125144612"/>
       <w:bookmarkEnd w:id="10"/>
       <w:r>
         <w:rPr/>
@@ -1328,7 +1342,7 @@
         <w:pStyle w:val="Ttulo2"/>
         <w:rPr/>
       </w:pPr>
-      <w:bookmarkStart w:id="11" w:name="__RefHeading___Toc807_2827849626"/>
+      <w:bookmarkStart w:id="11" w:name="__RefHeading___Toc20432_4125144612"/>
       <w:bookmarkEnd w:id="11"/>
       <w:r>
         <w:rPr/>
@@ -1620,7 +1634,7 @@
         <w:pStyle w:val="Ttulo2"/>
         <w:rPr/>
       </w:pPr>
-      <w:bookmarkStart w:id="13" w:name="__RefHeading___Toc809_2827849626"/>
+      <w:bookmarkStart w:id="13" w:name="__RefHeading___Toc20434_4125144612"/>
       <w:bookmarkEnd w:id="13"/>
       <w:r>
         <w:rPr/>
@@ -1644,7 +1658,7 @@
       </w:pPr>
       <w:r>
         <w:rPr/>
-        <w:t>After the cleaning process 10 variables were included in the analysis with observations. Table 1 shows the structure of the analytical dataset.</w:t>
+        <w:t>After the cleaning process 12 variables were included in the analysis with 69 observations. Table 1 shows the structure of the analytical dataset.</w:t>
       </w:r>
     </w:p>
     <w:p>
@@ -1667,9 +1681,9 @@
     <w:tbl>
       <w:tblPr>
         <w:tblStyle w:val="Table"/>
-        <w:tblW w:w="9542" w:type="dxa"/>
+        <w:tblW w:w="9638" w:type="dxa"/>
         <w:jc w:val="left"/>
-        <w:tblInd w:w="-53" w:type="dxa"/>
+        <w:tblInd w:w="55" w:type="dxa"/>
         <w:tblLayout w:type="fixed"/>
         <w:tblCellMar>
           <w:top w:w="55" w:type="dxa"/>
@@ -1680,24 +1694,24 @@
         <w:tblLook w:val="0020" w:noHBand="0" w:noVBand="0" w:firstColumn="0" w:lastRow="0" w:lastColumn="0" w:firstRow="1"/>
       </w:tblPr>
       <w:tblGrid>
-        <w:gridCol w:w="367"/>
-        <w:gridCol w:w="478"/>
-        <w:gridCol w:w="478"/>
-        <w:gridCol w:w="478"/>
-        <w:gridCol w:w="478"/>
-        <w:gridCol w:w="699"/>
-        <w:gridCol w:w="1697"/>
-        <w:gridCol w:w="1807"/>
-        <w:gridCol w:w="1918"/>
-        <w:gridCol w:w="1142"/>
+        <w:gridCol w:w="353"/>
+        <w:gridCol w:w="471"/>
+        <w:gridCol w:w="451"/>
+        <w:gridCol w:w="477"/>
+        <w:gridCol w:w="395"/>
+        <w:gridCol w:w="612"/>
+        <w:gridCol w:w="1569"/>
+        <w:gridCol w:w="1005"/>
+        <w:gridCol w:w="1017"/>
+        <w:gridCol w:w="1178"/>
+        <w:gridCol w:w="1378"/>
+        <w:gridCol w:w="732"/>
       </w:tblGrid>
       <w:tr>
-        <w:trPr>
-          <w:trHeight w:val="520" w:hRule="atLeast"/>
-        </w:trPr>
+        <w:trPr/>
         <w:tc>
           <w:tcPr>
-            <w:tcW w:w="367" w:type="dxa"/>
+            <w:tcW w:w="353" w:type="dxa"/>
             <w:tcBorders>
               <w:top w:val="single" w:sz="4" w:space="0" w:color="000000"/>
               <w:left w:val="single" w:sz="4" w:space="0" w:color="000000"/>
@@ -1708,11 +1722,10 @@
           </w:tcPr>
           <w:p>
             <w:pPr>
-              <w:pStyle w:val="Compact"/>
-              <w:widowControl w:val="false"/>
+              <w:pStyle w:val="Contedodatabela"/>
               <w:jc w:val="center"/>
               <w:rPr>
-                <w:rFonts w:ascii="Ubuntu Mono" w:hAnsi="Ubuntu Mono"/>
+                <w:rFonts w:ascii="Ubuntu" w:hAnsi="Ubuntu"/>
                 <w:b/>
                 <w:b/>
                 <w:bCs/>
@@ -1731,7 +1744,7 @@
             </w:pPr>
             <w:r>
               <w:rPr>
-                <w:rFonts w:ascii="Ubuntu Mono" w:hAnsi="Ubuntu Mono"/>
+                <w:rFonts w:ascii="Ubuntu" w:hAnsi="Ubuntu"/>
                 <w:b/>
                 <w:bCs/>
                 <w:i w:val="false"/>
@@ -1751,7 +1764,7 @@
         </w:tc>
         <w:tc>
           <w:tcPr>
-            <w:tcW w:w="478" w:type="dxa"/>
+            <w:tcW w:w="471" w:type="dxa"/>
             <w:tcBorders>
               <w:top w:val="single" w:sz="4" w:space="0" w:color="000000"/>
               <w:left w:val="single" w:sz="4" w:space="0" w:color="000000"/>
@@ -1762,11 +1775,10 @@
           </w:tcPr>
           <w:p>
             <w:pPr>
-              <w:pStyle w:val="Compact"/>
-              <w:widowControl w:val="false"/>
+              <w:pStyle w:val="Contedodatabela"/>
               <w:jc w:val="center"/>
               <w:rPr>
-                <w:rFonts w:ascii="Ubuntu Mono" w:hAnsi="Ubuntu Mono"/>
+                <w:rFonts w:ascii="Ubuntu" w:hAnsi="Ubuntu"/>
                 <w:b/>
                 <w:b/>
                 <w:bCs/>
@@ -1785,7 +1797,7 @@
             </w:pPr>
             <w:r>
               <w:rPr>
-                <w:rFonts w:ascii="Ubuntu Mono" w:hAnsi="Ubuntu Mono"/>
+                <w:rFonts w:ascii="Ubuntu" w:hAnsi="Ubuntu"/>
                 <w:b/>
                 <w:bCs/>
                 <w:i w:val="false"/>
@@ -1805,7 +1817,7 @@
         </w:tc>
         <w:tc>
           <w:tcPr>
-            <w:tcW w:w="478" w:type="dxa"/>
+            <w:tcW w:w="451" w:type="dxa"/>
             <w:tcBorders>
               <w:top w:val="single" w:sz="4" w:space="0" w:color="000000"/>
               <w:left w:val="single" w:sz="4" w:space="0" w:color="000000"/>
@@ -1816,11 +1828,10 @@
           </w:tcPr>
           <w:p>
             <w:pPr>
-              <w:pStyle w:val="Compact"/>
-              <w:widowControl w:val="false"/>
+              <w:pStyle w:val="Contedodatabela"/>
               <w:jc w:val="center"/>
               <w:rPr>
-                <w:rFonts w:ascii="Ubuntu Mono" w:hAnsi="Ubuntu Mono"/>
+                <w:rFonts w:ascii="Ubuntu" w:hAnsi="Ubuntu"/>
                 <w:b/>
                 <w:b/>
                 <w:bCs/>
@@ -1839,7 +1850,7 @@
             </w:pPr>
             <w:r>
               <w:rPr>
-                <w:rFonts w:ascii="Ubuntu Mono" w:hAnsi="Ubuntu Mono"/>
+                <w:rFonts w:ascii="Ubuntu" w:hAnsi="Ubuntu"/>
                 <w:b/>
                 <w:bCs/>
                 <w:i w:val="false"/>
@@ -1859,7 +1870,7 @@
         </w:tc>
         <w:tc>
           <w:tcPr>
-            <w:tcW w:w="478" w:type="dxa"/>
+            <w:tcW w:w="477" w:type="dxa"/>
             <w:tcBorders>
               <w:top w:val="single" w:sz="4" w:space="0" w:color="000000"/>
               <w:left w:val="single" w:sz="4" w:space="0" w:color="000000"/>
@@ -1870,11 +1881,10 @@
           </w:tcPr>
           <w:p>
             <w:pPr>
-              <w:pStyle w:val="Compact"/>
-              <w:widowControl w:val="false"/>
+              <w:pStyle w:val="Contedodatabela"/>
               <w:jc w:val="center"/>
               <w:rPr>
-                <w:rFonts w:ascii="Ubuntu Mono" w:hAnsi="Ubuntu Mono"/>
+                <w:rFonts w:ascii="Ubuntu" w:hAnsi="Ubuntu"/>
                 <w:b/>
                 <w:b/>
                 <w:bCs/>
@@ -1893,7 +1903,7 @@
             </w:pPr>
             <w:r>
               <w:rPr>
-                <w:rFonts w:ascii="Ubuntu Mono" w:hAnsi="Ubuntu Mono"/>
+                <w:rFonts w:ascii="Ubuntu" w:hAnsi="Ubuntu"/>
                 <w:b/>
                 <w:bCs/>
                 <w:i w:val="false"/>
@@ -1913,7 +1923,7 @@
         </w:tc>
         <w:tc>
           <w:tcPr>
-            <w:tcW w:w="478" w:type="dxa"/>
+            <w:tcW w:w="395" w:type="dxa"/>
             <w:tcBorders>
               <w:top w:val="single" w:sz="4" w:space="0" w:color="000000"/>
               <w:left w:val="single" w:sz="4" w:space="0" w:color="000000"/>
@@ -1924,11 +1934,10 @@
           </w:tcPr>
           <w:p>
             <w:pPr>
-              <w:pStyle w:val="Compact"/>
-              <w:widowControl w:val="false"/>
+              <w:pStyle w:val="Contedodatabela"/>
               <w:jc w:val="center"/>
               <w:rPr>
-                <w:rFonts w:ascii="Ubuntu Mono" w:hAnsi="Ubuntu Mono"/>
+                <w:rFonts w:ascii="Ubuntu" w:hAnsi="Ubuntu"/>
                 <w:b/>
                 <w:b/>
                 <w:bCs/>
@@ -1947,7 +1956,7 @@
             </w:pPr>
             <w:r>
               <w:rPr>
-                <w:rFonts w:ascii="Ubuntu Mono" w:hAnsi="Ubuntu Mono"/>
+                <w:rFonts w:ascii="Ubuntu" w:hAnsi="Ubuntu"/>
                 <w:b/>
                 <w:bCs/>
                 <w:i w:val="false"/>
@@ -1967,7 +1976,7 @@
         </w:tc>
         <w:tc>
           <w:tcPr>
-            <w:tcW w:w="699" w:type="dxa"/>
+            <w:tcW w:w="612" w:type="dxa"/>
             <w:tcBorders>
               <w:top w:val="single" w:sz="4" w:space="0" w:color="000000"/>
               <w:left w:val="single" w:sz="4" w:space="0" w:color="000000"/>
@@ -1978,11 +1987,10 @@
           </w:tcPr>
           <w:p>
             <w:pPr>
-              <w:pStyle w:val="Compact"/>
-              <w:widowControl w:val="false"/>
+              <w:pStyle w:val="Contedodatabela"/>
               <w:jc w:val="center"/>
               <w:rPr>
-                <w:rFonts w:ascii="Ubuntu Mono" w:hAnsi="Ubuntu Mono"/>
+                <w:rFonts w:ascii="Ubuntu" w:hAnsi="Ubuntu"/>
                 <w:b/>
                 <w:b/>
                 <w:bCs/>
@@ -2001,7 +2009,7 @@
             </w:pPr>
             <w:r>
               <w:rPr>
-                <w:rFonts w:ascii="Ubuntu Mono" w:hAnsi="Ubuntu Mono"/>
+                <w:rFonts w:ascii="Ubuntu" w:hAnsi="Ubuntu"/>
                 <w:b/>
                 <w:bCs/>
                 <w:i w:val="false"/>
@@ -2021,7 +2029,7 @@
         </w:tc>
         <w:tc>
           <w:tcPr>
-            <w:tcW w:w="1697" w:type="dxa"/>
+            <w:tcW w:w="1569" w:type="dxa"/>
             <w:tcBorders>
               <w:top w:val="single" w:sz="4" w:space="0" w:color="000000"/>
               <w:left w:val="single" w:sz="4" w:space="0" w:color="000000"/>
@@ -2032,11 +2040,10 @@
           </w:tcPr>
           <w:p>
             <w:pPr>
-              <w:pStyle w:val="Compact"/>
-              <w:widowControl w:val="false"/>
+              <w:pStyle w:val="Contedodatabela"/>
               <w:jc w:val="center"/>
               <w:rPr>
-                <w:rFonts w:ascii="Ubuntu Mono" w:hAnsi="Ubuntu Mono"/>
+                <w:rFonts w:ascii="Ubuntu" w:hAnsi="Ubuntu"/>
                 <w:b/>
                 <w:b/>
                 <w:bCs/>
@@ -2055,7 +2062,7 @@
             </w:pPr>
             <w:r>
               <w:rPr>
-                <w:rFonts w:ascii="Ubuntu Mono" w:hAnsi="Ubuntu Mono"/>
+                <w:rFonts w:ascii="Ubuntu" w:hAnsi="Ubuntu"/>
                 <w:b/>
                 <w:bCs/>
                 <w:i w:val="false"/>
@@ -2075,7 +2082,7 @@
         </w:tc>
         <w:tc>
           <w:tcPr>
-            <w:tcW w:w="1807" w:type="dxa"/>
+            <w:tcW w:w="1005" w:type="dxa"/>
             <w:tcBorders>
               <w:top w:val="single" w:sz="4" w:space="0" w:color="000000"/>
               <w:left w:val="single" w:sz="4" w:space="0" w:color="000000"/>
@@ -2086,11 +2093,10 @@
           </w:tcPr>
           <w:p>
             <w:pPr>
-              <w:pStyle w:val="Compact"/>
-              <w:widowControl w:val="false"/>
+              <w:pStyle w:val="Contedodatabela"/>
               <w:jc w:val="center"/>
               <w:rPr>
-                <w:rFonts w:ascii="Ubuntu Mono" w:hAnsi="Ubuntu Mono"/>
+                <w:rFonts w:ascii="Ubuntu" w:hAnsi="Ubuntu"/>
                 <w:b/>
                 <w:b/>
                 <w:bCs/>
@@ -2109,7 +2115,7 @@
             </w:pPr>
             <w:r>
               <w:rPr>
-                <w:rFonts w:ascii="Ubuntu Mono" w:hAnsi="Ubuntu Mono"/>
+                <w:rFonts w:ascii="Ubuntu" w:hAnsi="Ubuntu"/>
                 <w:b/>
                 <w:bCs/>
                 <w:i w:val="false"/>
@@ -2129,7 +2135,7 @@
         </w:tc>
         <w:tc>
           <w:tcPr>
-            <w:tcW w:w="1918" w:type="dxa"/>
+            <w:tcW w:w="1017" w:type="dxa"/>
             <w:tcBorders>
               <w:top w:val="single" w:sz="4" w:space="0" w:color="000000"/>
               <w:left w:val="single" w:sz="4" w:space="0" w:color="000000"/>
@@ -2140,11 +2146,10 @@
           </w:tcPr>
           <w:p>
             <w:pPr>
-              <w:pStyle w:val="Compact"/>
-              <w:widowControl w:val="false"/>
+              <w:pStyle w:val="Contedodatabela"/>
               <w:jc w:val="center"/>
               <w:rPr>
-                <w:rFonts w:ascii="Ubuntu Mono" w:hAnsi="Ubuntu Mono"/>
+                <w:rFonts w:ascii="Ubuntu" w:hAnsi="Ubuntu"/>
                 <w:b/>
                 <w:b/>
                 <w:bCs/>
@@ -2163,7 +2168,7 @@
             </w:pPr>
             <w:r>
               <w:rPr>
-                <w:rFonts w:ascii="Ubuntu Mono" w:hAnsi="Ubuntu Mono"/>
+                <w:rFonts w:ascii="Ubuntu" w:hAnsi="Ubuntu"/>
                 <w:b/>
                 <w:bCs/>
                 <w:i w:val="false"/>
@@ -2183,7 +2188,113 @@
         </w:tc>
         <w:tc>
           <w:tcPr>
-            <w:tcW w:w="1142" w:type="dxa"/>
+            <w:tcW w:w="1178" w:type="dxa"/>
+            <w:tcBorders>
+              <w:top w:val="single" w:sz="4" w:space="0" w:color="000000"/>
+              <w:left w:val="single" w:sz="4" w:space="0" w:color="000000"/>
+              <w:bottom w:val="single" w:sz="4" w:space="0" w:color="000000"/>
+            </w:tcBorders>
+            <w:shd w:fill="B2B2B2" w:val="clear"/>
+            <w:vAlign w:val="center"/>
+          </w:tcPr>
+          <w:p>
+            <w:pPr>
+              <w:pStyle w:val="Contedodatabela"/>
+              <w:jc w:val="center"/>
+              <w:rPr>
+                <w:rFonts w:ascii="Ubuntu" w:hAnsi="Ubuntu"/>
+                <w:b/>
+                <w:b/>
+                <w:bCs/>
+                <w:i w:val="false"/>
+                <w:i w:val="false"/>
+                <w:iCs w:val="false"/>
+                <w:strike w:val="false"/>
+                <w:dstrike w:val="false"/>
+                <w:outline w:val="false"/>
+                <w:shadow w:val="false"/>
+                <w:color w:val="000000"/>
+                <w:sz w:val="20"/>
+                <w:szCs w:val="20"/>
+                <w:u w:val="none"/>
+              </w:rPr>
+            </w:pPr>
+            <w:r>
+              <w:rPr>
+                <w:rFonts w:ascii="Ubuntu" w:hAnsi="Ubuntu"/>
+                <w:b/>
+                <w:bCs/>
+                <w:i w:val="false"/>
+                <w:iCs w:val="false"/>
+                <w:strike w:val="false"/>
+                <w:dstrike w:val="false"/>
+                <w:outline w:val="false"/>
+                <w:shadow w:val="false"/>
+                <w:color w:val="000000"/>
+                <w:sz w:val="20"/>
+                <w:szCs w:val="20"/>
+                <w:u w:val="none"/>
+              </w:rPr>
+              <w:t>cartilage</w:t>
+            </w:r>
+          </w:p>
+        </w:tc>
+        <w:tc>
+          <w:tcPr>
+            <w:tcW w:w="1378" w:type="dxa"/>
+            <w:tcBorders>
+              <w:top w:val="single" w:sz="4" w:space="0" w:color="000000"/>
+              <w:left w:val="single" w:sz="4" w:space="0" w:color="000000"/>
+              <w:bottom w:val="single" w:sz="4" w:space="0" w:color="000000"/>
+            </w:tcBorders>
+            <w:shd w:fill="B2B2B2" w:val="clear"/>
+            <w:vAlign w:val="center"/>
+          </w:tcPr>
+          <w:p>
+            <w:pPr>
+              <w:pStyle w:val="Contedodatabela"/>
+              <w:jc w:val="center"/>
+              <w:rPr>
+                <w:rFonts w:ascii="Ubuntu" w:hAnsi="Ubuntu"/>
+                <w:b/>
+                <w:b/>
+                <w:bCs/>
+                <w:i w:val="false"/>
+                <w:i w:val="false"/>
+                <w:iCs w:val="false"/>
+                <w:strike w:val="false"/>
+                <w:dstrike w:val="false"/>
+                <w:outline w:val="false"/>
+                <w:shadow w:val="false"/>
+                <w:color w:val="000000"/>
+                <w:sz w:val="20"/>
+                <w:szCs w:val="20"/>
+                <w:u w:val="none"/>
+              </w:rPr>
+            </w:pPr>
+            <w:r>
+              <w:rPr>
+                <w:rFonts w:ascii="Ubuntu" w:hAnsi="Ubuntu"/>
+                <w:b/>
+                <w:bCs/>
+                <w:i w:val="false"/>
+                <w:iCs w:val="false"/>
+                <w:strike w:val="false"/>
+                <w:dstrike w:val="false"/>
+                <w:outline w:val="false"/>
+                <w:shadow w:val="false"/>
+                <w:color w:val="000000"/>
+                <w:sz w:val="20"/>
+                <w:szCs w:val="20"/>
+                <w:u w:val="none"/>
+              </w:rPr>
+              <w:t>fu_months</w:t>
+            </w:r>
+          </w:p>
+        </w:tc>
+        <w:tc>
+          <w:tcPr>
+            <w:tcW w:w="732" w:type="dxa"/>
             <w:tcBorders>
               <w:top w:val="single" w:sz="4" w:space="0" w:color="000000"/>
               <w:left w:val="single" w:sz="4" w:space="0" w:color="000000"/>
@@ -2195,11 +2306,10 @@
           </w:tcPr>
           <w:p>
             <w:pPr>
-              <w:pStyle w:val="Compact"/>
-              <w:widowControl w:val="false"/>
+              <w:pStyle w:val="Contedodatabela"/>
               <w:jc w:val="center"/>
               <w:rPr>
-                <w:rFonts w:ascii="Ubuntu Mono" w:hAnsi="Ubuntu Mono"/>
+                <w:rFonts w:ascii="Ubuntu" w:hAnsi="Ubuntu"/>
                 <w:b/>
                 <w:b/>
                 <w:bCs/>
@@ -2218,7 +2328,7 @@
             </w:pPr>
             <w:r>
               <w:rPr>
-                <w:rFonts w:ascii="Ubuntu Mono" w:hAnsi="Ubuntu Mono"/>
+                <w:rFonts w:ascii="Ubuntu" w:hAnsi="Ubuntu"/>
                 <w:b/>
                 <w:bCs/>
                 <w:i w:val="false"/>
@@ -2232,18 +2342,16 @@
                 <w:szCs w:val="20"/>
                 <w:u w:val="none"/>
               </w:rPr>
-              <w:t>cartilage</w:t>
+              <w:t>mtps</w:t>
             </w:r>
           </w:p>
         </w:tc>
       </w:tr>
       <w:tr>
-        <w:trPr>
-          <w:trHeight w:val="520" w:hRule="atLeast"/>
-        </w:trPr>
+        <w:trPr/>
         <w:tc>
           <w:tcPr>
-            <w:tcW w:w="367" w:type="dxa"/>
+            <w:tcW w:w="353" w:type="dxa"/>
             <w:tcBorders>
               <w:left w:val="single" w:sz="4" w:space="0" w:color="000000"/>
               <w:bottom w:val="single" w:sz="4" w:space="0" w:color="000000"/>
@@ -2252,11 +2360,10 @@
           </w:tcPr>
           <w:p>
             <w:pPr>
-              <w:pStyle w:val="Compact"/>
-              <w:widowControl w:val="false"/>
+              <w:pStyle w:val="Contedodatabela"/>
               <w:jc w:val="center"/>
               <w:rPr>
-                <w:rFonts w:ascii="Ubuntu Mono" w:hAnsi="Ubuntu Mono"/>
+                <w:rFonts w:ascii="Ubuntu" w:hAnsi="Ubuntu"/>
                 <w:b w:val="false"/>
                 <w:b w:val="false"/>
                 <w:bCs w:val="false"/>
@@ -2275,7 +2382,7 @@
             </w:pPr>
             <w:r>
               <w:rPr>
-                <w:rFonts w:ascii="Ubuntu Mono" w:hAnsi="Ubuntu Mono"/>
+                <w:rFonts w:ascii="Ubuntu" w:hAnsi="Ubuntu"/>
                 <w:b w:val="false"/>
                 <w:bCs w:val="false"/>
                 <w:i w:val="false"/>
@@ -2295,7 +2402,7 @@
         </w:tc>
         <w:tc>
           <w:tcPr>
-            <w:tcW w:w="478" w:type="dxa"/>
+            <w:tcW w:w="471" w:type="dxa"/>
             <w:tcBorders>
               <w:left w:val="single" w:sz="4" w:space="0" w:color="000000"/>
               <w:bottom w:val="single" w:sz="4" w:space="0" w:color="000000"/>
@@ -2304,12 +2411,10 @@
           </w:tcPr>
           <w:p>
             <w:pPr>
-              <w:pStyle w:val="Normal"/>
-              <w:widowControl w:val="false"/>
-              <w:spacing w:before="0" w:after="200"/>
+              <w:pStyle w:val="Contedodatabela"/>
               <w:jc w:val="center"/>
               <w:rPr>
-                <w:rFonts w:ascii="Ubuntu Mono" w:hAnsi="Ubuntu Mono"/>
+                <w:rFonts w:ascii="Ubuntu" w:hAnsi="Ubuntu"/>
                 <w:b w:val="false"/>
                 <w:b w:val="false"/>
                 <w:bCs w:val="false"/>
@@ -2328,7 +2433,7 @@
             </w:pPr>
             <w:r>
               <w:rPr>
-                <w:rFonts w:ascii="Ubuntu Mono" w:hAnsi="Ubuntu Mono"/>
+                <w:rFonts w:ascii="Ubuntu" w:hAnsi="Ubuntu"/>
                 <w:b w:val="false"/>
                 <w:bCs w:val="false"/>
                 <w:i w:val="false"/>
@@ -2347,7 +2452,7 @@
         </w:tc>
         <w:tc>
           <w:tcPr>
-            <w:tcW w:w="478" w:type="dxa"/>
+            <w:tcW w:w="451" w:type="dxa"/>
             <w:tcBorders>
               <w:left w:val="single" w:sz="4" w:space="0" w:color="000000"/>
               <w:bottom w:val="single" w:sz="4" w:space="0" w:color="000000"/>
@@ -2356,12 +2461,10 @@
           </w:tcPr>
           <w:p>
             <w:pPr>
-              <w:pStyle w:val="Normal"/>
-              <w:widowControl w:val="false"/>
-              <w:spacing w:before="0" w:after="200"/>
+              <w:pStyle w:val="Contedodatabela"/>
               <w:jc w:val="center"/>
               <w:rPr>
-                <w:rFonts w:ascii="Ubuntu Mono" w:hAnsi="Ubuntu Mono"/>
+                <w:rFonts w:ascii="Ubuntu" w:hAnsi="Ubuntu"/>
                 <w:b w:val="false"/>
                 <w:b w:val="false"/>
                 <w:bCs w:val="false"/>
@@ -2380,7 +2483,7 @@
             </w:pPr>
             <w:r>
               <w:rPr>
-                <w:rFonts w:ascii="Ubuntu Mono" w:hAnsi="Ubuntu Mono"/>
+                <w:rFonts w:ascii="Ubuntu" w:hAnsi="Ubuntu"/>
                 <w:b w:val="false"/>
                 <w:bCs w:val="false"/>
                 <w:i w:val="false"/>
@@ -2399,7 +2502,7 @@
         </w:tc>
         <w:tc>
           <w:tcPr>
-            <w:tcW w:w="478" w:type="dxa"/>
+            <w:tcW w:w="477" w:type="dxa"/>
             <w:tcBorders>
               <w:left w:val="single" w:sz="4" w:space="0" w:color="000000"/>
               <w:bottom w:val="single" w:sz="4" w:space="0" w:color="000000"/>
@@ -2408,12 +2511,10 @@
           </w:tcPr>
           <w:p>
             <w:pPr>
-              <w:pStyle w:val="Normal"/>
-              <w:widowControl w:val="false"/>
-              <w:spacing w:before="0" w:after="200"/>
+              <w:pStyle w:val="Contedodatabela"/>
               <w:jc w:val="center"/>
               <w:rPr>
-                <w:rFonts w:ascii="Ubuntu Mono" w:hAnsi="Ubuntu Mono"/>
+                <w:rFonts w:ascii="Ubuntu" w:hAnsi="Ubuntu"/>
                 <w:b w:val="false"/>
                 <w:b w:val="false"/>
                 <w:bCs w:val="false"/>
@@ -2432,7 +2533,7 @@
             </w:pPr>
             <w:r>
               <w:rPr>
-                <w:rFonts w:ascii="Ubuntu Mono" w:hAnsi="Ubuntu Mono"/>
+                <w:rFonts w:ascii="Ubuntu" w:hAnsi="Ubuntu"/>
                 <w:b w:val="false"/>
                 <w:bCs w:val="false"/>
                 <w:i w:val="false"/>
@@ -2451,7 +2552,7 @@
         </w:tc>
         <w:tc>
           <w:tcPr>
-            <w:tcW w:w="478" w:type="dxa"/>
+            <w:tcW w:w="395" w:type="dxa"/>
             <w:tcBorders>
               <w:left w:val="single" w:sz="4" w:space="0" w:color="000000"/>
               <w:bottom w:val="single" w:sz="4" w:space="0" w:color="000000"/>
@@ -2460,12 +2561,10 @@
           </w:tcPr>
           <w:p>
             <w:pPr>
-              <w:pStyle w:val="Normal"/>
-              <w:widowControl w:val="false"/>
-              <w:spacing w:before="0" w:after="200"/>
+              <w:pStyle w:val="Contedodatabela"/>
               <w:jc w:val="center"/>
               <w:rPr>
-                <w:rFonts w:ascii="Ubuntu Mono" w:hAnsi="Ubuntu Mono"/>
+                <w:rFonts w:ascii="Ubuntu" w:hAnsi="Ubuntu"/>
                 <w:b w:val="false"/>
                 <w:b w:val="false"/>
                 <w:bCs w:val="false"/>
@@ -2484,7 +2583,7 @@
             </w:pPr>
             <w:r>
               <w:rPr>
-                <w:rFonts w:ascii="Ubuntu Mono" w:hAnsi="Ubuntu Mono"/>
+                <w:rFonts w:ascii="Ubuntu" w:hAnsi="Ubuntu"/>
                 <w:b w:val="false"/>
                 <w:bCs w:val="false"/>
                 <w:i w:val="false"/>
@@ -2503,7 +2602,7 @@
         </w:tc>
         <w:tc>
           <w:tcPr>
-            <w:tcW w:w="699" w:type="dxa"/>
+            <w:tcW w:w="612" w:type="dxa"/>
             <w:tcBorders>
               <w:left w:val="single" w:sz="4" w:space="0" w:color="000000"/>
               <w:bottom w:val="single" w:sz="4" w:space="0" w:color="000000"/>
@@ -2512,12 +2611,10 @@
           </w:tcPr>
           <w:p>
             <w:pPr>
-              <w:pStyle w:val="Normal"/>
-              <w:widowControl w:val="false"/>
-              <w:spacing w:before="0" w:after="200"/>
+              <w:pStyle w:val="Contedodatabela"/>
               <w:jc w:val="center"/>
               <w:rPr>
-                <w:rFonts w:ascii="Ubuntu Mono" w:hAnsi="Ubuntu Mono"/>
+                <w:rFonts w:ascii="Ubuntu" w:hAnsi="Ubuntu"/>
                 <w:b w:val="false"/>
                 <w:b w:val="false"/>
                 <w:bCs w:val="false"/>
@@ -2536,7 +2633,7 @@
             </w:pPr>
             <w:r>
               <w:rPr>
-                <w:rFonts w:ascii="Ubuntu Mono" w:hAnsi="Ubuntu Mono"/>
+                <w:rFonts w:ascii="Ubuntu" w:hAnsi="Ubuntu"/>
                 <w:b w:val="false"/>
                 <w:bCs w:val="false"/>
                 <w:i w:val="false"/>
@@ -2555,7 +2652,7 @@
         </w:tc>
         <w:tc>
           <w:tcPr>
-            <w:tcW w:w="1697" w:type="dxa"/>
+            <w:tcW w:w="1569" w:type="dxa"/>
             <w:tcBorders>
               <w:left w:val="single" w:sz="4" w:space="0" w:color="000000"/>
               <w:bottom w:val="single" w:sz="4" w:space="0" w:color="000000"/>
@@ -2564,12 +2661,10 @@
           </w:tcPr>
           <w:p>
             <w:pPr>
-              <w:pStyle w:val="Normal"/>
-              <w:widowControl w:val="false"/>
-              <w:spacing w:before="0" w:after="200"/>
+              <w:pStyle w:val="Contedodatabela"/>
               <w:jc w:val="center"/>
               <w:rPr>
-                <w:rFonts w:ascii="Ubuntu Mono" w:hAnsi="Ubuntu Mono"/>
+                <w:rFonts w:ascii="Ubuntu" w:hAnsi="Ubuntu"/>
                 <w:b w:val="false"/>
                 <w:b w:val="false"/>
                 <w:bCs w:val="false"/>
@@ -2588,7 +2683,7 @@
             </w:pPr>
             <w:r>
               <w:rPr>
-                <w:rFonts w:ascii="Ubuntu Mono" w:hAnsi="Ubuntu Mono"/>
+                <w:rFonts w:ascii="Ubuntu" w:hAnsi="Ubuntu"/>
                 <w:b w:val="false"/>
                 <w:bCs w:val="false"/>
                 <w:i w:val="false"/>
@@ -2607,7 +2702,7 @@
         </w:tc>
         <w:tc>
           <w:tcPr>
-            <w:tcW w:w="1807" w:type="dxa"/>
+            <w:tcW w:w="1005" w:type="dxa"/>
             <w:tcBorders>
               <w:left w:val="single" w:sz="4" w:space="0" w:color="000000"/>
               <w:bottom w:val="single" w:sz="4" w:space="0" w:color="000000"/>
@@ -2616,12 +2711,10 @@
           </w:tcPr>
           <w:p>
             <w:pPr>
-              <w:pStyle w:val="Normal"/>
-              <w:widowControl w:val="false"/>
-              <w:spacing w:before="0" w:after="200"/>
+              <w:pStyle w:val="Contedodatabela"/>
               <w:jc w:val="center"/>
               <w:rPr>
-                <w:rFonts w:ascii="Ubuntu Mono" w:hAnsi="Ubuntu Mono"/>
+                <w:rFonts w:ascii="Ubuntu" w:hAnsi="Ubuntu"/>
                 <w:b w:val="false"/>
                 <w:b w:val="false"/>
                 <w:bCs w:val="false"/>
@@ -2640,7 +2733,7 @@
             </w:pPr>
             <w:r>
               <w:rPr>
-                <w:rFonts w:ascii="Ubuntu Mono" w:hAnsi="Ubuntu Mono"/>
+                <w:rFonts w:ascii="Ubuntu" w:hAnsi="Ubuntu"/>
                 <w:b w:val="false"/>
                 <w:bCs w:val="false"/>
                 <w:i w:val="false"/>
@@ -2659,7 +2752,7 @@
         </w:tc>
         <w:tc>
           <w:tcPr>
-            <w:tcW w:w="1918" w:type="dxa"/>
+            <w:tcW w:w="1017" w:type="dxa"/>
             <w:tcBorders>
               <w:left w:val="single" w:sz="4" w:space="0" w:color="000000"/>
               <w:bottom w:val="single" w:sz="4" w:space="0" w:color="000000"/>
@@ -2668,12 +2761,10 @@
           </w:tcPr>
           <w:p>
             <w:pPr>
-              <w:pStyle w:val="Normal"/>
-              <w:widowControl w:val="false"/>
-              <w:spacing w:before="0" w:after="200"/>
+              <w:pStyle w:val="Contedodatabela"/>
               <w:jc w:val="center"/>
               <w:rPr>
-                <w:rFonts w:ascii="Ubuntu Mono" w:hAnsi="Ubuntu Mono"/>
+                <w:rFonts w:ascii="Ubuntu" w:hAnsi="Ubuntu"/>
                 <w:b w:val="false"/>
                 <w:b w:val="false"/>
                 <w:bCs w:val="false"/>
@@ -2692,7 +2783,7 @@
             </w:pPr>
             <w:r>
               <w:rPr>
-                <w:rFonts w:ascii="Ubuntu Mono" w:hAnsi="Ubuntu Mono"/>
+                <w:rFonts w:ascii="Ubuntu" w:hAnsi="Ubuntu"/>
                 <w:b w:val="false"/>
                 <w:bCs w:val="false"/>
                 <w:i w:val="false"/>
@@ -2711,7 +2802,107 @@
         </w:tc>
         <w:tc>
           <w:tcPr>
-            <w:tcW w:w="1142" w:type="dxa"/>
+            <w:tcW w:w="1178" w:type="dxa"/>
+            <w:tcBorders>
+              <w:left w:val="single" w:sz="4" w:space="0" w:color="000000"/>
+              <w:bottom w:val="single" w:sz="4" w:space="0" w:color="000000"/>
+            </w:tcBorders>
+            <w:vAlign w:val="center"/>
+          </w:tcPr>
+          <w:p>
+            <w:pPr>
+              <w:pStyle w:val="Contedodatabela"/>
+              <w:jc w:val="center"/>
+              <w:rPr>
+                <w:rFonts w:ascii="Ubuntu" w:hAnsi="Ubuntu"/>
+                <w:b w:val="false"/>
+                <w:b w:val="false"/>
+                <w:bCs w:val="false"/>
+                <w:i w:val="false"/>
+                <w:i w:val="false"/>
+                <w:iCs w:val="false"/>
+                <w:strike w:val="false"/>
+                <w:dstrike w:val="false"/>
+                <w:outline w:val="false"/>
+                <w:shadow w:val="false"/>
+                <w:color w:val="000000"/>
+                <w:sz w:val="20"/>
+                <w:szCs w:val="20"/>
+                <w:u w:val="none"/>
+              </w:rPr>
+            </w:pPr>
+            <w:r>
+              <w:rPr>
+                <w:rFonts w:ascii="Ubuntu" w:hAnsi="Ubuntu"/>
+                <w:b w:val="false"/>
+                <w:bCs w:val="false"/>
+                <w:i w:val="false"/>
+                <w:iCs w:val="false"/>
+                <w:strike w:val="false"/>
+                <w:dstrike w:val="false"/>
+                <w:outline w:val="false"/>
+                <w:shadow w:val="false"/>
+                <w:color w:val="000000"/>
+                <w:sz w:val="20"/>
+                <w:szCs w:val="20"/>
+                <w:u w:val="none"/>
+              </w:rPr>
+            </w:r>
+          </w:p>
+        </w:tc>
+        <w:tc>
+          <w:tcPr>
+            <w:tcW w:w="1378" w:type="dxa"/>
+            <w:tcBorders>
+              <w:left w:val="single" w:sz="4" w:space="0" w:color="000000"/>
+              <w:bottom w:val="single" w:sz="4" w:space="0" w:color="000000"/>
+            </w:tcBorders>
+            <w:vAlign w:val="center"/>
+          </w:tcPr>
+          <w:p>
+            <w:pPr>
+              <w:pStyle w:val="Contedodatabela"/>
+              <w:jc w:val="center"/>
+              <w:rPr>
+                <w:rFonts w:ascii="Ubuntu" w:hAnsi="Ubuntu"/>
+                <w:b w:val="false"/>
+                <w:b w:val="false"/>
+                <w:bCs w:val="false"/>
+                <w:i w:val="false"/>
+                <w:i w:val="false"/>
+                <w:iCs w:val="false"/>
+                <w:strike w:val="false"/>
+                <w:dstrike w:val="false"/>
+                <w:outline w:val="false"/>
+                <w:shadow w:val="false"/>
+                <w:color w:val="000000"/>
+                <w:sz w:val="20"/>
+                <w:szCs w:val="20"/>
+                <w:u w:val="none"/>
+              </w:rPr>
+            </w:pPr>
+            <w:r>
+              <w:rPr>
+                <w:rFonts w:ascii="Ubuntu" w:hAnsi="Ubuntu"/>
+                <w:b w:val="false"/>
+                <w:bCs w:val="false"/>
+                <w:i w:val="false"/>
+                <w:iCs w:val="false"/>
+                <w:strike w:val="false"/>
+                <w:dstrike w:val="false"/>
+                <w:outline w:val="false"/>
+                <w:shadow w:val="false"/>
+                <w:color w:val="000000"/>
+                <w:sz w:val="20"/>
+                <w:szCs w:val="20"/>
+                <w:u w:val="none"/>
+              </w:rPr>
+            </w:r>
+          </w:p>
+        </w:tc>
+        <w:tc>
+          <w:tcPr>
+            <w:tcW w:w="732" w:type="dxa"/>
             <w:tcBorders>
               <w:left w:val="single" w:sz="4" w:space="0" w:color="000000"/>
               <w:bottom w:val="single" w:sz="4" w:space="0" w:color="000000"/>
@@ -2721,12 +2912,10 @@
           </w:tcPr>
           <w:p>
             <w:pPr>
-              <w:pStyle w:val="Normal"/>
-              <w:widowControl w:val="false"/>
-              <w:spacing w:before="0" w:after="200"/>
+              <w:pStyle w:val="Contedodatabela"/>
               <w:jc w:val="center"/>
               <w:rPr>
-                <w:rFonts w:ascii="Ubuntu Mono" w:hAnsi="Ubuntu Mono"/>
+                <w:rFonts w:ascii="Ubuntu" w:hAnsi="Ubuntu"/>
                 <w:b w:val="false"/>
                 <w:b w:val="false"/>
                 <w:bCs w:val="false"/>
@@ -2745,7 +2934,7 @@
             </w:pPr>
             <w:r>
               <w:rPr>
-                <w:rFonts w:ascii="Ubuntu Mono" w:hAnsi="Ubuntu Mono"/>
+                <w:rFonts w:ascii="Ubuntu" w:hAnsi="Ubuntu"/>
                 <w:b w:val="false"/>
                 <w:bCs w:val="false"/>
                 <w:i w:val="false"/>
@@ -2764,12 +2953,10 @@
         </w:tc>
       </w:tr>
       <w:tr>
-        <w:trPr>
-          <w:trHeight w:val="520" w:hRule="atLeast"/>
-        </w:trPr>
+        <w:trPr/>
         <w:tc>
           <w:tcPr>
-            <w:tcW w:w="367" w:type="dxa"/>
+            <w:tcW w:w="353" w:type="dxa"/>
             <w:tcBorders>
               <w:left w:val="single" w:sz="4" w:space="0" w:color="000000"/>
               <w:bottom w:val="single" w:sz="4" w:space="0" w:color="000000"/>
@@ -2778,11 +2965,10 @@
           </w:tcPr>
           <w:p>
             <w:pPr>
-              <w:pStyle w:val="Compact"/>
-              <w:widowControl w:val="false"/>
+              <w:pStyle w:val="Contedodatabela"/>
               <w:jc w:val="center"/>
               <w:rPr>
-                <w:rFonts w:ascii="Ubuntu Mono" w:hAnsi="Ubuntu Mono"/>
+                <w:rFonts w:ascii="Ubuntu" w:hAnsi="Ubuntu"/>
                 <w:b w:val="false"/>
                 <w:b w:val="false"/>
                 <w:bCs w:val="false"/>
@@ -2801,7 +2987,7 @@
             </w:pPr>
             <w:r>
               <w:rPr>
-                <w:rFonts w:ascii="Ubuntu Mono" w:hAnsi="Ubuntu Mono"/>
+                <w:rFonts w:ascii="Ubuntu" w:hAnsi="Ubuntu"/>
                 <w:b w:val="false"/>
                 <w:bCs w:val="false"/>
                 <w:i w:val="false"/>
@@ -2821,7 +3007,7 @@
         </w:tc>
         <w:tc>
           <w:tcPr>
-            <w:tcW w:w="478" w:type="dxa"/>
+            <w:tcW w:w="471" w:type="dxa"/>
             <w:tcBorders>
               <w:left w:val="single" w:sz="4" w:space="0" w:color="000000"/>
               <w:bottom w:val="single" w:sz="4" w:space="0" w:color="000000"/>
@@ -2830,12 +3016,10 @@
           </w:tcPr>
           <w:p>
             <w:pPr>
-              <w:pStyle w:val="Normal"/>
-              <w:widowControl w:val="false"/>
-              <w:spacing w:before="0" w:after="200"/>
+              <w:pStyle w:val="Contedodatabela"/>
               <w:jc w:val="center"/>
               <w:rPr>
-                <w:rFonts w:ascii="Ubuntu Mono" w:hAnsi="Ubuntu Mono"/>
+                <w:rFonts w:ascii="Ubuntu" w:hAnsi="Ubuntu"/>
                 <w:b w:val="false"/>
                 <w:b w:val="false"/>
                 <w:bCs w:val="false"/>
@@ -2854,7 +3038,7 @@
             </w:pPr>
             <w:r>
               <w:rPr>
-                <w:rFonts w:ascii="Ubuntu Mono" w:hAnsi="Ubuntu Mono"/>
+                <w:rFonts w:ascii="Ubuntu" w:hAnsi="Ubuntu"/>
                 <w:b w:val="false"/>
                 <w:bCs w:val="false"/>
                 <w:i w:val="false"/>
@@ -2873,7 +3057,7 @@
         </w:tc>
         <w:tc>
           <w:tcPr>
-            <w:tcW w:w="478" w:type="dxa"/>
+            <w:tcW w:w="451" w:type="dxa"/>
             <w:tcBorders>
               <w:left w:val="single" w:sz="4" w:space="0" w:color="000000"/>
               <w:bottom w:val="single" w:sz="4" w:space="0" w:color="000000"/>
@@ -2882,12 +3066,10 @@
           </w:tcPr>
           <w:p>
             <w:pPr>
-              <w:pStyle w:val="Normal"/>
-              <w:widowControl w:val="false"/>
-              <w:spacing w:before="0" w:after="200"/>
+              <w:pStyle w:val="Contedodatabela"/>
               <w:jc w:val="center"/>
               <w:rPr>
-                <w:rFonts w:ascii="Ubuntu Mono" w:hAnsi="Ubuntu Mono"/>
+                <w:rFonts w:ascii="Ubuntu" w:hAnsi="Ubuntu"/>
                 <w:b w:val="false"/>
                 <w:b w:val="false"/>
                 <w:bCs w:val="false"/>
@@ -2906,7 +3088,7 @@
             </w:pPr>
             <w:r>
               <w:rPr>
-                <w:rFonts w:ascii="Ubuntu Mono" w:hAnsi="Ubuntu Mono"/>
+                <w:rFonts w:ascii="Ubuntu" w:hAnsi="Ubuntu"/>
                 <w:b w:val="false"/>
                 <w:bCs w:val="false"/>
                 <w:i w:val="false"/>
@@ -2925,7 +3107,7 @@
         </w:tc>
         <w:tc>
           <w:tcPr>
-            <w:tcW w:w="478" w:type="dxa"/>
+            <w:tcW w:w="477" w:type="dxa"/>
             <w:tcBorders>
               <w:left w:val="single" w:sz="4" w:space="0" w:color="000000"/>
               <w:bottom w:val="single" w:sz="4" w:space="0" w:color="000000"/>
@@ -2934,12 +3116,10 @@
           </w:tcPr>
           <w:p>
             <w:pPr>
-              <w:pStyle w:val="Normal"/>
-              <w:widowControl w:val="false"/>
-              <w:spacing w:before="0" w:after="200"/>
+              <w:pStyle w:val="Contedodatabela"/>
               <w:jc w:val="center"/>
               <w:rPr>
-                <w:rFonts w:ascii="Ubuntu Mono" w:hAnsi="Ubuntu Mono"/>
+                <w:rFonts w:ascii="Ubuntu" w:hAnsi="Ubuntu"/>
                 <w:b w:val="false"/>
                 <w:b w:val="false"/>
                 <w:bCs w:val="false"/>
@@ -2958,7 +3138,7 @@
             </w:pPr>
             <w:r>
               <w:rPr>
-                <w:rFonts w:ascii="Ubuntu Mono" w:hAnsi="Ubuntu Mono"/>
+                <w:rFonts w:ascii="Ubuntu" w:hAnsi="Ubuntu"/>
                 <w:b w:val="false"/>
                 <w:bCs w:val="false"/>
                 <w:i w:val="false"/>
@@ -2977,7 +3157,7 @@
         </w:tc>
         <w:tc>
           <w:tcPr>
-            <w:tcW w:w="478" w:type="dxa"/>
+            <w:tcW w:w="395" w:type="dxa"/>
             <w:tcBorders>
               <w:left w:val="single" w:sz="4" w:space="0" w:color="000000"/>
               <w:bottom w:val="single" w:sz="4" w:space="0" w:color="000000"/>
@@ -2986,12 +3166,10 @@
           </w:tcPr>
           <w:p>
             <w:pPr>
-              <w:pStyle w:val="Normal"/>
-              <w:widowControl w:val="false"/>
-              <w:spacing w:before="0" w:after="200"/>
+              <w:pStyle w:val="Contedodatabela"/>
               <w:jc w:val="center"/>
               <w:rPr>
-                <w:rFonts w:ascii="Ubuntu Mono" w:hAnsi="Ubuntu Mono"/>
+                <w:rFonts w:ascii="Ubuntu" w:hAnsi="Ubuntu"/>
                 <w:b w:val="false"/>
                 <w:b w:val="false"/>
                 <w:bCs w:val="false"/>
@@ -3010,7 +3188,7 @@
             </w:pPr>
             <w:r>
               <w:rPr>
-                <w:rFonts w:ascii="Ubuntu Mono" w:hAnsi="Ubuntu Mono"/>
+                <w:rFonts w:ascii="Ubuntu" w:hAnsi="Ubuntu"/>
                 <w:b w:val="false"/>
                 <w:bCs w:val="false"/>
                 <w:i w:val="false"/>
@@ -3029,7 +3207,7 @@
         </w:tc>
         <w:tc>
           <w:tcPr>
-            <w:tcW w:w="699" w:type="dxa"/>
+            <w:tcW w:w="612" w:type="dxa"/>
             <w:tcBorders>
               <w:left w:val="single" w:sz="4" w:space="0" w:color="000000"/>
               <w:bottom w:val="single" w:sz="4" w:space="0" w:color="000000"/>
@@ -3038,12 +3216,10 @@
           </w:tcPr>
           <w:p>
             <w:pPr>
-              <w:pStyle w:val="Normal"/>
-              <w:widowControl w:val="false"/>
-              <w:spacing w:before="0" w:after="200"/>
+              <w:pStyle w:val="Contedodatabela"/>
               <w:jc w:val="center"/>
               <w:rPr>
-                <w:rFonts w:ascii="Ubuntu Mono" w:hAnsi="Ubuntu Mono"/>
+                <w:rFonts w:ascii="Ubuntu" w:hAnsi="Ubuntu"/>
                 <w:b w:val="false"/>
                 <w:b w:val="false"/>
                 <w:bCs w:val="false"/>
@@ -3062,7 +3238,7 @@
             </w:pPr>
             <w:r>
               <w:rPr>
-                <w:rFonts w:ascii="Ubuntu Mono" w:hAnsi="Ubuntu Mono"/>
+                <w:rFonts w:ascii="Ubuntu" w:hAnsi="Ubuntu"/>
                 <w:b w:val="false"/>
                 <w:bCs w:val="false"/>
                 <w:i w:val="false"/>
@@ -3081,7 +3257,7 @@
         </w:tc>
         <w:tc>
           <w:tcPr>
-            <w:tcW w:w="1697" w:type="dxa"/>
+            <w:tcW w:w="1569" w:type="dxa"/>
             <w:tcBorders>
               <w:left w:val="single" w:sz="4" w:space="0" w:color="000000"/>
               <w:bottom w:val="single" w:sz="4" w:space="0" w:color="000000"/>
@@ -3090,12 +3266,10 @@
           </w:tcPr>
           <w:p>
             <w:pPr>
-              <w:pStyle w:val="Normal"/>
-              <w:widowControl w:val="false"/>
-              <w:spacing w:before="0" w:after="200"/>
+              <w:pStyle w:val="Contedodatabela"/>
               <w:jc w:val="center"/>
               <w:rPr>
-                <w:rFonts w:ascii="Ubuntu Mono" w:hAnsi="Ubuntu Mono"/>
+                <w:rFonts w:ascii="Ubuntu" w:hAnsi="Ubuntu"/>
                 <w:b w:val="false"/>
                 <w:b w:val="false"/>
                 <w:bCs w:val="false"/>
@@ -3114,7 +3288,7 @@
             </w:pPr>
             <w:r>
               <w:rPr>
-                <w:rFonts w:ascii="Ubuntu Mono" w:hAnsi="Ubuntu Mono"/>
+                <w:rFonts w:ascii="Ubuntu" w:hAnsi="Ubuntu"/>
                 <w:b w:val="false"/>
                 <w:bCs w:val="false"/>
                 <w:i w:val="false"/>
@@ -3133,7 +3307,7 @@
         </w:tc>
         <w:tc>
           <w:tcPr>
-            <w:tcW w:w="1807" w:type="dxa"/>
+            <w:tcW w:w="1005" w:type="dxa"/>
             <w:tcBorders>
               <w:left w:val="single" w:sz="4" w:space="0" w:color="000000"/>
               <w:bottom w:val="single" w:sz="4" w:space="0" w:color="000000"/>
@@ -3142,12 +3316,10 @@
           </w:tcPr>
           <w:p>
             <w:pPr>
-              <w:pStyle w:val="Normal"/>
-              <w:widowControl w:val="false"/>
-              <w:spacing w:before="0" w:after="200"/>
+              <w:pStyle w:val="Contedodatabela"/>
               <w:jc w:val="center"/>
               <w:rPr>
-                <w:rFonts w:ascii="Ubuntu Mono" w:hAnsi="Ubuntu Mono"/>
+                <w:rFonts w:ascii="Ubuntu" w:hAnsi="Ubuntu"/>
                 <w:b w:val="false"/>
                 <w:b w:val="false"/>
                 <w:bCs w:val="false"/>
@@ -3166,7 +3338,7 @@
             </w:pPr>
             <w:r>
               <w:rPr>
-                <w:rFonts w:ascii="Ubuntu Mono" w:hAnsi="Ubuntu Mono"/>
+                <w:rFonts w:ascii="Ubuntu" w:hAnsi="Ubuntu"/>
                 <w:b w:val="false"/>
                 <w:bCs w:val="false"/>
                 <w:i w:val="false"/>
@@ -3185,7 +3357,7 @@
         </w:tc>
         <w:tc>
           <w:tcPr>
-            <w:tcW w:w="1918" w:type="dxa"/>
+            <w:tcW w:w="1017" w:type="dxa"/>
             <w:tcBorders>
               <w:left w:val="single" w:sz="4" w:space="0" w:color="000000"/>
               <w:bottom w:val="single" w:sz="4" w:space="0" w:color="000000"/>
@@ -3194,12 +3366,10 @@
           </w:tcPr>
           <w:p>
             <w:pPr>
-              <w:pStyle w:val="Normal"/>
-              <w:widowControl w:val="false"/>
-              <w:spacing w:before="0" w:after="200"/>
+              <w:pStyle w:val="Contedodatabela"/>
               <w:jc w:val="center"/>
               <w:rPr>
-                <w:rFonts w:ascii="Ubuntu Mono" w:hAnsi="Ubuntu Mono"/>
+                <w:rFonts w:ascii="Ubuntu" w:hAnsi="Ubuntu"/>
                 <w:b w:val="false"/>
                 <w:b w:val="false"/>
                 <w:bCs w:val="false"/>
@@ -3218,7 +3388,7 @@
             </w:pPr>
             <w:r>
               <w:rPr>
-                <w:rFonts w:ascii="Ubuntu Mono" w:hAnsi="Ubuntu Mono"/>
+                <w:rFonts w:ascii="Ubuntu" w:hAnsi="Ubuntu"/>
                 <w:b w:val="false"/>
                 <w:bCs w:val="false"/>
                 <w:i w:val="false"/>
@@ -3237,7 +3407,107 @@
         </w:tc>
         <w:tc>
           <w:tcPr>
-            <w:tcW w:w="1142" w:type="dxa"/>
+            <w:tcW w:w="1178" w:type="dxa"/>
+            <w:tcBorders>
+              <w:left w:val="single" w:sz="4" w:space="0" w:color="000000"/>
+              <w:bottom w:val="single" w:sz="4" w:space="0" w:color="000000"/>
+            </w:tcBorders>
+            <w:vAlign w:val="center"/>
+          </w:tcPr>
+          <w:p>
+            <w:pPr>
+              <w:pStyle w:val="Contedodatabela"/>
+              <w:jc w:val="center"/>
+              <w:rPr>
+                <w:rFonts w:ascii="Ubuntu" w:hAnsi="Ubuntu"/>
+                <w:b w:val="false"/>
+                <w:b w:val="false"/>
+                <w:bCs w:val="false"/>
+                <w:i w:val="false"/>
+                <w:i w:val="false"/>
+                <w:iCs w:val="false"/>
+                <w:strike w:val="false"/>
+                <w:dstrike w:val="false"/>
+                <w:outline w:val="false"/>
+                <w:shadow w:val="false"/>
+                <w:color w:val="000000"/>
+                <w:sz w:val="20"/>
+                <w:szCs w:val="20"/>
+                <w:u w:val="none"/>
+              </w:rPr>
+            </w:pPr>
+            <w:r>
+              <w:rPr>
+                <w:rFonts w:ascii="Ubuntu" w:hAnsi="Ubuntu"/>
+                <w:b w:val="false"/>
+                <w:bCs w:val="false"/>
+                <w:i w:val="false"/>
+                <w:iCs w:val="false"/>
+                <w:strike w:val="false"/>
+                <w:dstrike w:val="false"/>
+                <w:outline w:val="false"/>
+                <w:shadow w:val="false"/>
+                <w:color w:val="000000"/>
+                <w:sz w:val="20"/>
+                <w:szCs w:val="20"/>
+                <w:u w:val="none"/>
+              </w:rPr>
+            </w:r>
+          </w:p>
+        </w:tc>
+        <w:tc>
+          <w:tcPr>
+            <w:tcW w:w="1378" w:type="dxa"/>
+            <w:tcBorders>
+              <w:left w:val="single" w:sz="4" w:space="0" w:color="000000"/>
+              <w:bottom w:val="single" w:sz="4" w:space="0" w:color="000000"/>
+            </w:tcBorders>
+            <w:vAlign w:val="center"/>
+          </w:tcPr>
+          <w:p>
+            <w:pPr>
+              <w:pStyle w:val="Contedodatabela"/>
+              <w:jc w:val="center"/>
+              <w:rPr>
+                <w:rFonts w:ascii="Ubuntu" w:hAnsi="Ubuntu"/>
+                <w:b w:val="false"/>
+                <w:b w:val="false"/>
+                <w:bCs w:val="false"/>
+                <w:i w:val="false"/>
+                <w:i w:val="false"/>
+                <w:iCs w:val="false"/>
+                <w:strike w:val="false"/>
+                <w:dstrike w:val="false"/>
+                <w:outline w:val="false"/>
+                <w:shadow w:val="false"/>
+                <w:color w:val="000000"/>
+                <w:sz w:val="20"/>
+                <w:szCs w:val="20"/>
+                <w:u w:val="none"/>
+              </w:rPr>
+            </w:pPr>
+            <w:r>
+              <w:rPr>
+                <w:rFonts w:ascii="Ubuntu" w:hAnsi="Ubuntu"/>
+                <w:b w:val="false"/>
+                <w:bCs w:val="false"/>
+                <w:i w:val="false"/>
+                <w:iCs w:val="false"/>
+                <w:strike w:val="false"/>
+                <w:dstrike w:val="false"/>
+                <w:outline w:val="false"/>
+                <w:shadow w:val="false"/>
+                <w:color w:val="000000"/>
+                <w:sz w:val="20"/>
+                <w:szCs w:val="20"/>
+                <w:u w:val="none"/>
+              </w:rPr>
+            </w:r>
+          </w:p>
+        </w:tc>
+        <w:tc>
+          <w:tcPr>
+            <w:tcW w:w="732" w:type="dxa"/>
             <w:tcBorders>
               <w:left w:val="single" w:sz="4" w:space="0" w:color="000000"/>
               <w:bottom w:val="single" w:sz="4" w:space="0" w:color="000000"/>
@@ -3247,12 +3517,10 @@
           </w:tcPr>
           <w:p>
             <w:pPr>
-              <w:pStyle w:val="Normal"/>
-              <w:widowControl w:val="false"/>
-              <w:spacing w:before="0" w:after="200"/>
+              <w:pStyle w:val="Contedodatabela"/>
               <w:jc w:val="center"/>
               <w:rPr>
-                <w:rFonts w:ascii="Ubuntu Mono" w:hAnsi="Ubuntu Mono"/>
+                <w:rFonts w:ascii="Ubuntu" w:hAnsi="Ubuntu"/>
                 <w:b w:val="false"/>
                 <w:b w:val="false"/>
                 <w:bCs w:val="false"/>
@@ -3271,7 +3539,7 @@
             </w:pPr>
             <w:r>
               <w:rPr>
-                <w:rFonts w:ascii="Ubuntu Mono" w:hAnsi="Ubuntu Mono"/>
+                <w:rFonts w:ascii="Ubuntu" w:hAnsi="Ubuntu"/>
                 <w:b w:val="false"/>
                 <w:bCs w:val="false"/>
                 <w:i w:val="false"/>
@@ -3290,12 +3558,10 @@
         </w:tc>
       </w:tr>
       <w:tr>
-        <w:trPr>
-          <w:trHeight w:val="520" w:hRule="atLeast"/>
-        </w:trPr>
+        <w:trPr/>
         <w:tc>
           <w:tcPr>
-            <w:tcW w:w="367" w:type="dxa"/>
+            <w:tcW w:w="353" w:type="dxa"/>
             <w:tcBorders>
               <w:left w:val="single" w:sz="4" w:space="0" w:color="000000"/>
               <w:bottom w:val="single" w:sz="4" w:space="0" w:color="000000"/>
@@ -3304,11 +3570,10 @@
           </w:tcPr>
           <w:p>
             <w:pPr>
-              <w:pStyle w:val="Compact"/>
-              <w:widowControl w:val="false"/>
+              <w:pStyle w:val="Contedodatabela"/>
               <w:jc w:val="center"/>
               <w:rPr>
-                <w:rFonts w:ascii="Ubuntu Mono" w:hAnsi="Ubuntu Mono"/>
+                <w:rFonts w:ascii="Ubuntu" w:hAnsi="Ubuntu"/>
                 <w:b w:val="false"/>
                 <w:b w:val="false"/>
                 <w:bCs w:val="false"/>
@@ -3327,7 +3592,7 @@
             </w:pPr>
             <w:r>
               <w:rPr>
-                <w:rFonts w:ascii="Ubuntu Mono" w:hAnsi="Ubuntu Mono"/>
+                <w:rFonts w:ascii="Ubuntu" w:hAnsi="Ubuntu"/>
                 <w:b w:val="false"/>
                 <w:bCs w:val="false"/>
                 <w:i w:val="false"/>
@@ -3347,7 +3612,7 @@
         </w:tc>
         <w:tc>
           <w:tcPr>
-            <w:tcW w:w="478" w:type="dxa"/>
+            <w:tcW w:w="471" w:type="dxa"/>
             <w:tcBorders>
               <w:left w:val="single" w:sz="4" w:space="0" w:color="000000"/>
               <w:bottom w:val="single" w:sz="4" w:space="0" w:color="000000"/>
@@ -3356,12 +3621,10 @@
           </w:tcPr>
           <w:p>
             <w:pPr>
-              <w:pStyle w:val="Normal"/>
-              <w:widowControl w:val="false"/>
-              <w:spacing w:before="0" w:after="200"/>
+              <w:pStyle w:val="Contedodatabela"/>
               <w:jc w:val="center"/>
               <w:rPr>
-                <w:rFonts w:ascii="Ubuntu Mono" w:hAnsi="Ubuntu Mono"/>
+                <w:rFonts w:ascii="Ubuntu" w:hAnsi="Ubuntu"/>
                 <w:b w:val="false"/>
                 <w:b w:val="false"/>
                 <w:bCs w:val="false"/>
@@ -3380,7 +3643,7 @@
             </w:pPr>
             <w:r>
               <w:rPr>
-                <w:rFonts w:ascii="Ubuntu Mono" w:hAnsi="Ubuntu Mono"/>
+                <w:rFonts w:ascii="Ubuntu" w:hAnsi="Ubuntu"/>
                 <w:b w:val="false"/>
                 <w:bCs w:val="false"/>
                 <w:i w:val="false"/>
@@ -3399,7 +3662,7 @@
         </w:tc>
         <w:tc>
           <w:tcPr>
-            <w:tcW w:w="478" w:type="dxa"/>
+            <w:tcW w:w="451" w:type="dxa"/>
             <w:tcBorders>
               <w:left w:val="single" w:sz="4" w:space="0" w:color="000000"/>
               <w:bottom w:val="single" w:sz="4" w:space="0" w:color="000000"/>
@@ -3408,12 +3671,10 @@
           </w:tcPr>
           <w:p>
             <w:pPr>
-              <w:pStyle w:val="Normal"/>
-              <w:widowControl w:val="false"/>
-              <w:spacing w:before="0" w:after="200"/>
+              <w:pStyle w:val="Contedodatabela"/>
               <w:jc w:val="center"/>
               <w:rPr>
-                <w:rFonts w:ascii="Ubuntu Mono" w:hAnsi="Ubuntu Mono"/>
+                <w:rFonts w:ascii="Ubuntu" w:hAnsi="Ubuntu"/>
                 <w:b w:val="false"/>
                 <w:b w:val="false"/>
                 <w:bCs w:val="false"/>
@@ -3432,7 +3693,7 @@
             </w:pPr>
             <w:r>
               <w:rPr>
-                <w:rFonts w:ascii="Ubuntu Mono" w:hAnsi="Ubuntu Mono"/>
+                <w:rFonts w:ascii="Ubuntu" w:hAnsi="Ubuntu"/>
                 <w:b w:val="false"/>
                 <w:bCs w:val="false"/>
                 <w:i w:val="false"/>
@@ -3451,7 +3712,7 @@
         </w:tc>
         <w:tc>
           <w:tcPr>
-            <w:tcW w:w="478" w:type="dxa"/>
+            <w:tcW w:w="477" w:type="dxa"/>
             <w:tcBorders>
               <w:left w:val="single" w:sz="4" w:space="0" w:color="000000"/>
               <w:bottom w:val="single" w:sz="4" w:space="0" w:color="000000"/>
@@ -3460,12 +3721,10 @@
           </w:tcPr>
           <w:p>
             <w:pPr>
-              <w:pStyle w:val="Normal"/>
-              <w:widowControl w:val="false"/>
-              <w:spacing w:before="0" w:after="200"/>
+              <w:pStyle w:val="Contedodatabela"/>
               <w:jc w:val="center"/>
               <w:rPr>
-                <w:rFonts w:ascii="Ubuntu Mono" w:hAnsi="Ubuntu Mono"/>
+                <w:rFonts w:ascii="Ubuntu" w:hAnsi="Ubuntu"/>
                 <w:b w:val="false"/>
                 <w:b w:val="false"/>
                 <w:bCs w:val="false"/>
@@ -3484,7 +3743,7 @@
             </w:pPr>
             <w:r>
               <w:rPr>
-                <w:rFonts w:ascii="Ubuntu Mono" w:hAnsi="Ubuntu Mono"/>
+                <w:rFonts w:ascii="Ubuntu" w:hAnsi="Ubuntu"/>
                 <w:b w:val="false"/>
                 <w:bCs w:val="false"/>
                 <w:i w:val="false"/>
@@ -3503,7 +3762,7 @@
         </w:tc>
         <w:tc>
           <w:tcPr>
-            <w:tcW w:w="478" w:type="dxa"/>
+            <w:tcW w:w="395" w:type="dxa"/>
             <w:tcBorders>
               <w:left w:val="single" w:sz="4" w:space="0" w:color="000000"/>
               <w:bottom w:val="single" w:sz="4" w:space="0" w:color="000000"/>
@@ -3512,12 +3771,10 @@
           </w:tcPr>
           <w:p>
             <w:pPr>
-              <w:pStyle w:val="Normal"/>
-              <w:widowControl w:val="false"/>
-              <w:spacing w:before="0" w:after="200"/>
+              <w:pStyle w:val="Contedodatabela"/>
               <w:jc w:val="center"/>
               <w:rPr>
-                <w:rFonts w:ascii="Ubuntu Mono" w:hAnsi="Ubuntu Mono"/>
+                <w:rFonts w:ascii="Ubuntu" w:hAnsi="Ubuntu"/>
                 <w:b w:val="false"/>
                 <w:b w:val="false"/>
                 <w:bCs w:val="false"/>
@@ -3536,7 +3793,7 @@
             </w:pPr>
             <w:r>
               <w:rPr>
-                <w:rFonts w:ascii="Ubuntu Mono" w:hAnsi="Ubuntu Mono"/>
+                <w:rFonts w:ascii="Ubuntu" w:hAnsi="Ubuntu"/>
                 <w:b w:val="false"/>
                 <w:bCs w:val="false"/>
                 <w:i w:val="false"/>
@@ -3555,7 +3812,7 @@
         </w:tc>
         <w:tc>
           <w:tcPr>
-            <w:tcW w:w="699" w:type="dxa"/>
+            <w:tcW w:w="612" w:type="dxa"/>
             <w:tcBorders>
               <w:left w:val="single" w:sz="4" w:space="0" w:color="000000"/>
               <w:bottom w:val="single" w:sz="4" w:space="0" w:color="000000"/>
@@ -3564,12 +3821,10 @@
           </w:tcPr>
           <w:p>
             <w:pPr>
-              <w:pStyle w:val="Normal"/>
-              <w:widowControl w:val="false"/>
-              <w:spacing w:before="0" w:after="200"/>
+              <w:pStyle w:val="Contedodatabela"/>
               <w:jc w:val="center"/>
               <w:rPr>
-                <w:rFonts w:ascii="Ubuntu Mono" w:hAnsi="Ubuntu Mono"/>
+                <w:rFonts w:ascii="Ubuntu" w:hAnsi="Ubuntu"/>
                 <w:b w:val="false"/>
                 <w:b w:val="false"/>
                 <w:bCs w:val="false"/>
@@ -3588,7 +3843,7 @@
             </w:pPr>
             <w:r>
               <w:rPr>
-                <w:rFonts w:ascii="Ubuntu Mono" w:hAnsi="Ubuntu Mono"/>
+                <w:rFonts w:ascii="Ubuntu" w:hAnsi="Ubuntu"/>
                 <w:b w:val="false"/>
                 <w:bCs w:val="false"/>
                 <w:i w:val="false"/>
@@ -3607,7 +3862,7 @@
         </w:tc>
         <w:tc>
           <w:tcPr>
-            <w:tcW w:w="1697" w:type="dxa"/>
+            <w:tcW w:w="1569" w:type="dxa"/>
             <w:tcBorders>
               <w:left w:val="single" w:sz="4" w:space="0" w:color="000000"/>
               <w:bottom w:val="single" w:sz="4" w:space="0" w:color="000000"/>
@@ -3616,12 +3871,10 @@
           </w:tcPr>
           <w:p>
             <w:pPr>
-              <w:pStyle w:val="Normal"/>
-              <w:widowControl w:val="false"/>
-              <w:spacing w:before="0" w:after="200"/>
+              <w:pStyle w:val="Contedodatabela"/>
               <w:jc w:val="center"/>
               <w:rPr>
-                <w:rFonts w:ascii="Ubuntu Mono" w:hAnsi="Ubuntu Mono"/>
+                <w:rFonts w:ascii="Ubuntu" w:hAnsi="Ubuntu"/>
                 <w:b w:val="false"/>
                 <w:b w:val="false"/>
                 <w:bCs w:val="false"/>
@@ -3640,7 +3893,7 @@
             </w:pPr>
             <w:r>
               <w:rPr>
-                <w:rFonts w:ascii="Ubuntu Mono" w:hAnsi="Ubuntu Mono"/>
+                <w:rFonts w:ascii="Ubuntu" w:hAnsi="Ubuntu"/>
                 <w:b w:val="false"/>
                 <w:bCs w:val="false"/>
                 <w:i w:val="false"/>
@@ -3659,7 +3912,7 @@
         </w:tc>
         <w:tc>
           <w:tcPr>
-            <w:tcW w:w="1807" w:type="dxa"/>
+            <w:tcW w:w="1005" w:type="dxa"/>
             <w:tcBorders>
               <w:left w:val="single" w:sz="4" w:space="0" w:color="000000"/>
               <w:bottom w:val="single" w:sz="4" w:space="0" w:color="000000"/>
@@ -3668,12 +3921,10 @@
           </w:tcPr>
           <w:p>
             <w:pPr>
-              <w:pStyle w:val="Normal"/>
-              <w:widowControl w:val="false"/>
-              <w:spacing w:before="0" w:after="200"/>
+              <w:pStyle w:val="Contedodatabela"/>
               <w:jc w:val="center"/>
               <w:rPr>
-                <w:rFonts w:ascii="Ubuntu Mono" w:hAnsi="Ubuntu Mono"/>
+                <w:rFonts w:ascii="Ubuntu" w:hAnsi="Ubuntu"/>
                 <w:b w:val="false"/>
                 <w:b w:val="false"/>
                 <w:bCs w:val="false"/>
@@ -3692,7 +3943,7 @@
             </w:pPr>
             <w:r>
               <w:rPr>
-                <w:rFonts w:ascii="Ubuntu Mono" w:hAnsi="Ubuntu Mono"/>
+                <w:rFonts w:ascii="Ubuntu" w:hAnsi="Ubuntu"/>
                 <w:b w:val="false"/>
                 <w:bCs w:val="false"/>
                 <w:i w:val="false"/>
@@ -3711,7 +3962,7 @@
         </w:tc>
         <w:tc>
           <w:tcPr>
-            <w:tcW w:w="1918" w:type="dxa"/>
+            <w:tcW w:w="1017" w:type="dxa"/>
             <w:tcBorders>
               <w:left w:val="single" w:sz="4" w:space="0" w:color="000000"/>
               <w:bottom w:val="single" w:sz="4" w:space="0" w:color="000000"/>
@@ -3720,12 +3971,10 @@
           </w:tcPr>
           <w:p>
             <w:pPr>
-              <w:pStyle w:val="Normal"/>
-              <w:widowControl w:val="false"/>
-              <w:spacing w:before="0" w:after="200"/>
+              <w:pStyle w:val="Contedodatabela"/>
               <w:jc w:val="center"/>
               <w:rPr>
-                <w:rFonts w:ascii="Ubuntu Mono" w:hAnsi="Ubuntu Mono"/>
+                <w:rFonts w:ascii="Ubuntu" w:hAnsi="Ubuntu"/>
                 <w:b w:val="false"/>
                 <w:b w:val="false"/>
                 <w:bCs w:val="false"/>
@@ -3744,7 +3993,7 @@
             </w:pPr>
             <w:r>
               <w:rPr>
-                <w:rFonts w:ascii="Ubuntu Mono" w:hAnsi="Ubuntu Mono"/>
+                <w:rFonts w:ascii="Ubuntu" w:hAnsi="Ubuntu"/>
                 <w:b w:val="false"/>
                 <w:bCs w:val="false"/>
                 <w:i w:val="false"/>
@@ -3763,7 +4012,107 @@
         </w:tc>
         <w:tc>
           <w:tcPr>
-            <w:tcW w:w="1142" w:type="dxa"/>
+            <w:tcW w:w="1178" w:type="dxa"/>
+            <w:tcBorders>
+              <w:left w:val="single" w:sz="4" w:space="0" w:color="000000"/>
+              <w:bottom w:val="single" w:sz="4" w:space="0" w:color="000000"/>
+            </w:tcBorders>
+            <w:vAlign w:val="center"/>
+          </w:tcPr>
+          <w:p>
+            <w:pPr>
+              <w:pStyle w:val="Contedodatabela"/>
+              <w:jc w:val="center"/>
+              <w:rPr>
+                <w:rFonts w:ascii="Ubuntu" w:hAnsi="Ubuntu"/>
+                <w:b w:val="false"/>
+                <w:b w:val="false"/>
+                <w:bCs w:val="false"/>
+                <w:i w:val="false"/>
+                <w:i w:val="false"/>
+                <w:iCs w:val="false"/>
+                <w:strike w:val="false"/>
+                <w:dstrike w:val="false"/>
+                <w:outline w:val="false"/>
+                <w:shadow w:val="false"/>
+                <w:color w:val="000000"/>
+                <w:sz w:val="20"/>
+                <w:szCs w:val="20"/>
+                <w:u w:val="none"/>
+              </w:rPr>
+            </w:pPr>
+            <w:r>
+              <w:rPr>
+                <w:rFonts w:ascii="Ubuntu" w:hAnsi="Ubuntu"/>
+                <w:b w:val="false"/>
+                <w:bCs w:val="false"/>
+                <w:i w:val="false"/>
+                <w:iCs w:val="false"/>
+                <w:strike w:val="false"/>
+                <w:dstrike w:val="false"/>
+                <w:outline w:val="false"/>
+                <w:shadow w:val="false"/>
+                <w:color w:val="000000"/>
+                <w:sz w:val="20"/>
+                <w:szCs w:val="20"/>
+                <w:u w:val="none"/>
+              </w:rPr>
+            </w:r>
+          </w:p>
+        </w:tc>
+        <w:tc>
+          <w:tcPr>
+            <w:tcW w:w="1378" w:type="dxa"/>
+            <w:tcBorders>
+              <w:left w:val="single" w:sz="4" w:space="0" w:color="000000"/>
+              <w:bottom w:val="single" w:sz="4" w:space="0" w:color="000000"/>
+            </w:tcBorders>
+            <w:vAlign w:val="center"/>
+          </w:tcPr>
+          <w:p>
+            <w:pPr>
+              <w:pStyle w:val="Contedodatabela"/>
+              <w:jc w:val="center"/>
+              <w:rPr>
+                <w:rFonts w:ascii="Ubuntu" w:hAnsi="Ubuntu"/>
+                <w:b w:val="false"/>
+                <w:b w:val="false"/>
+                <w:bCs w:val="false"/>
+                <w:i w:val="false"/>
+                <w:i w:val="false"/>
+                <w:iCs w:val="false"/>
+                <w:strike w:val="false"/>
+                <w:dstrike w:val="false"/>
+                <w:outline w:val="false"/>
+                <w:shadow w:val="false"/>
+                <w:color w:val="000000"/>
+                <w:sz w:val="20"/>
+                <w:szCs w:val="20"/>
+                <w:u w:val="none"/>
+              </w:rPr>
+            </w:pPr>
+            <w:r>
+              <w:rPr>
+                <w:rFonts w:ascii="Ubuntu" w:hAnsi="Ubuntu"/>
+                <w:b w:val="false"/>
+                <w:bCs w:val="false"/>
+                <w:i w:val="false"/>
+                <w:iCs w:val="false"/>
+                <w:strike w:val="false"/>
+                <w:dstrike w:val="false"/>
+                <w:outline w:val="false"/>
+                <w:shadow w:val="false"/>
+                <w:color w:val="000000"/>
+                <w:sz w:val="20"/>
+                <w:szCs w:val="20"/>
+                <w:u w:val="none"/>
+              </w:rPr>
+            </w:r>
+          </w:p>
+        </w:tc>
+        <w:tc>
+          <w:tcPr>
+            <w:tcW w:w="732" w:type="dxa"/>
             <w:tcBorders>
               <w:left w:val="single" w:sz="4" w:space="0" w:color="000000"/>
               <w:bottom w:val="single" w:sz="4" w:space="0" w:color="000000"/>
@@ -3773,12 +4122,10 @@
           </w:tcPr>
           <w:p>
             <w:pPr>
-              <w:pStyle w:val="Normal"/>
-              <w:widowControl w:val="false"/>
-              <w:spacing w:before="0" w:after="200"/>
+              <w:pStyle w:val="Contedodatabela"/>
               <w:jc w:val="center"/>
               <w:rPr>
-                <w:rFonts w:ascii="Ubuntu Mono" w:hAnsi="Ubuntu Mono"/>
+                <w:rFonts w:ascii="Ubuntu" w:hAnsi="Ubuntu"/>
                 <w:b w:val="false"/>
                 <w:b w:val="false"/>
                 <w:bCs w:val="false"/>
@@ -3797,7 +4144,7 @@
             </w:pPr>
             <w:r>
               <w:rPr>
-                <w:rFonts w:ascii="Ubuntu Mono" w:hAnsi="Ubuntu Mono"/>
+                <w:rFonts w:ascii="Ubuntu" w:hAnsi="Ubuntu"/>
                 <w:b w:val="false"/>
                 <w:bCs w:val="false"/>
                 <w:i w:val="false"/>
@@ -3816,12 +4163,10 @@
         </w:tc>
       </w:tr>
       <w:tr>
-        <w:trPr>
-          <w:trHeight w:val="520" w:hRule="atLeast"/>
-        </w:trPr>
+        <w:trPr/>
         <w:tc>
           <w:tcPr>
-            <w:tcW w:w="367" w:type="dxa"/>
+            <w:tcW w:w="353" w:type="dxa"/>
             <w:tcBorders>
               <w:left w:val="single" w:sz="4" w:space="0" w:color="000000"/>
               <w:bottom w:val="single" w:sz="4" w:space="0" w:color="000000"/>
@@ -3830,11 +4175,10 @@
           </w:tcPr>
           <w:p>
             <w:pPr>
-              <w:pStyle w:val="Compact"/>
-              <w:widowControl w:val="false"/>
+              <w:pStyle w:val="Contedodatabela"/>
               <w:jc w:val="center"/>
               <w:rPr>
-                <w:rFonts w:ascii="Ubuntu Mono" w:hAnsi="Ubuntu Mono"/>
+                <w:rFonts w:ascii="Ubuntu" w:hAnsi="Ubuntu"/>
                 <w:b w:val="false"/>
                 <w:b w:val="false"/>
                 <w:bCs w:val="false"/>
@@ -3853,7 +4197,7 @@
             </w:pPr>
             <w:r>
               <w:rPr>
-                <w:rFonts w:ascii="Ubuntu Mono" w:hAnsi="Ubuntu Mono"/>
+                <w:rFonts w:ascii="Ubuntu" w:hAnsi="Ubuntu"/>
                 <w:b w:val="false"/>
                 <w:bCs w:val="false"/>
                 <w:i w:val="false"/>
@@ -3873,7 +4217,7 @@
         </w:tc>
         <w:tc>
           <w:tcPr>
-            <w:tcW w:w="478" w:type="dxa"/>
+            <w:tcW w:w="471" w:type="dxa"/>
             <w:tcBorders>
               <w:left w:val="single" w:sz="4" w:space="0" w:color="000000"/>
               <w:bottom w:val="single" w:sz="4" w:space="0" w:color="000000"/>
@@ -3882,12 +4226,10 @@
           </w:tcPr>
           <w:p>
             <w:pPr>
-              <w:pStyle w:val="Normal"/>
-              <w:widowControl w:val="false"/>
-              <w:spacing w:before="0" w:after="200"/>
+              <w:pStyle w:val="Contedodatabela"/>
               <w:jc w:val="center"/>
               <w:rPr>
-                <w:rFonts w:ascii="Ubuntu Mono" w:hAnsi="Ubuntu Mono"/>
+                <w:rFonts w:ascii="Ubuntu" w:hAnsi="Ubuntu"/>
                 <w:b w:val="false"/>
                 <w:b w:val="false"/>
                 <w:bCs w:val="false"/>
@@ -3906,7 +4248,7 @@
             </w:pPr>
             <w:r>
               <w:rPr>
-                <w:rFonts w:ascii="Ubuntu Mono" w:hAnsi="Ubuntu Mono"/>
+                <w:rFonts w:ascii="Ubuntu" w:hAnsi="Ubuntu"/>
                 <w:b w:val="false"/>
                 <w:bCs w:val="false"/>
                 <w:i w:val="false"/>
@@ -3925,7 +4267,7 @@
         </w:tc>
         <w:tc>
           <w:tcPr>
-            <w:tcW w:w="478" w:type="dxa"/>
+            <w:tcW w:w="451" w:type="dxa"/>
             <w:tcBorders>
               <w:left w:val="single" w:sz="4" w:space="0" w:color="000000"/>
               <w:bottom w:val="single" w:sz="4" w:space="0" w:color="000000"/>
@@ -3934,12 +4276,10 @@
           </w:tcPr>
           <w:p>
             <w:pPr>
-              <w:pStyle w:val="Normal"/>
-              <w:widowControl w:val="false"/>
-              <w:spacing w:before="0" w:after="200"/>
+              <w:pStyle w:val="Contedodatabela"/>
               <w:jc w:val="center"/>
               <w:rPr>
-                <w:rFonts w:ascii="Ubuntu Mono" w:hAnsi="Ubuntu Mono"/>
+                <w:rFonts w:ascii="Ubuntu" w:hAnsi="Ubuntu"/>
                 <w:b w:val="false"/>
                 <w:b w:val="false"/>
                 <w:bCs w:val="false"/>
@@ -3958,7 +4298,7 @@
             </w:pPr>
             <w:r>
               <w:rPr>
-                <w:rFonts w:ascii="Ubuntu Mono" w:hAnsi="Ubuntu Mono"/>
+                <w:rFonts w:ascii="Ubuntu" w:hAnsi="Ubuntu"/>
                 <w:b w:val="false"/>
                 <w:bCs w:val="false"/>
                 <w:i w:val="false"/>
@@ -3977,7 +4317,7 @@
         </w:tc>
         <w:tc>
           <w:tcPr>
-            <w:tcW w:w="478" w:type="dxa"/>
+            <w:tcW w:w="477" w:type="dxa"/>
             <w:tcBorders>
               <w:left w:val="single" w:sz="4" w:space="0" w:color="000000"/>
               <w:bottom w:val="single" w:sz="4" w:space="0" w:color="000000"/>
@@ -3986,12 +4326,10 @@
           </w:tcPr>
           <w:p>
             <w:pPr>
-              <w:pStyle w:val="Normal"/>
-              <w:widowControl w:val="false"/>
-              <w:spacing w:before="0" w:after="200"/>
+              <w:pStyle w:val="Contedodatabela"/>
               <w:jc w:val="center"/>
               <w:rPr>
-                <w:rFonts w:ascii="Ubuntu Mono" w:hAnsi="Ubuntu Mono"/>
+                <w:rFonts w:ascii="Ubuntu" w:hAnsi="Ubuntu"/>
                 <w:b w:val="false"/>
                 <w:b w:val="false"/>
                 <w:bCs w:val="false"/>
@@ -4010,7 +4348,7 @@
             </w:pPr>
             <w:r>
               <w:rPr>
-                <w:rFonts w:ascii="Ubuntu Mono" w:hAnsi="Ubuntu Mono"/>
+                <w:rFonts w:ascii="Ubuntu" w:hAnsi="Ubuntu"/>
                 <w:b w:val="false"/>
                 <w:bCs w:val="false"/>
                 <w:i w:val="false"/>
@@ -4029,7 +4367,7 @@
         </w:tc>
         <w:tc>
           <w:tcPr>
-            <w:tcW w:w="478" w:type="dxa"/>
+            <w:tcW w:w="395" w:type="dxa"/>
             <w:tcBorders>
               <w:left w:val="single" w:sz="4" w:space="0" w:color="000000"/>
               <w:bottom w:val="single" w:sz="4" w:space="0" w:color="000000"/>
@@ -4038,12 +4376,10 @@
           </w:tcPr>
           <w:p>
             <w:pPr>
-              <w:pStyle w:val="Normal"/>
-              <w:widowControl w:val="false"/>
-              <w:spacing w:before="0" w:after="200"/>
+              <w:pStyle w:val="Contedodatabela"/>
               <w:jc w:val="center"/>
               <w:rPr>
-                <w:rFonts w:ascii="Ubuntu Mono" w:hAnsi="Ubuntu Mono"/>
+                <w:rFonts w:ascii="Ubuntu" w:hAnsi="Ubuntu"/>
                 <w:b w:val="false"/>
                 <w:b w:val="false"/>
                 <w:bCs w:val="false"/>
@@ -4062,7 +4398,7 @@
             </w:pPr>
             <w:r>
               <w:rPr>
-                <w:rFonts w:ascii="Ubuntu Mono" w:hAnsi="Ubuntu Mono"/>
+                <w:rFonts w:ascii="Ubuntu" w:hAnsi="Ubuntu"/>
                 <w:b w:val="false"/>
                 <w:bCs w:val="false"/>
                 <w:i w:val="false"/>
@@ -4081,7 +4417,7 @@
         </w:tc>
         <w:tc>
           <w:tcPr>
-            <w:tcW w:w="699" w:type="dxa"/>
+            <w:tcW w:w="612" w:type="dxa"/>
             <w:tcBorders>
               <w:left w:val="single" w:sz="4" w:space="0" w:color="000000"/>
               <w:bottom w:val="single" w:sz="4" w:space="0" w:color="000000"/>
@@ -4090,12 +4426,10 @@
           </w:tcPr>
           <w:p>
             <w:pPr>
-              <w:pStyle w:val="Normal"/>
-              <w:widowControl w:val="false"/>
-              <w:spacing w:before="0" w:after="200"/>
+              <w:pStyle w:val="Contedodatabela"/>
               <w:jc w:val="center"/>
               <w:rPr>
-                <w:rFonts w:ascii="Ubuntu Mono" w:hAnsi="Ubuntu Mono"/>
+                <w:rFonts w:ascii="Ubuntu" w:hAnsi="Ubuntu"/>
                 <w:b w:val="false"/>
                 <w:b w:val="false"/>
                 <w:bCs w:val="false"/>
@@ -4114,7 +4448,7 @@
             </w:pPr>
             <w:r>
               <w:rPr>
-                <w:rFonts w:ascii="Ubuntu Mono" w:hAnsi="Ubuntu Mono"/>
+                <w:rFonts w:ascii="Ubuntu" w:hAnsi="Ubuntu"/>
                 <w:b w:val="false"/>
                 <w:bCs w:val="false"/>
                 <w:i w:val="false"/>
@@ -4133,7 +4467,7 @@
         </w:tc>
         <w:tc>
           <w:tcPr>
-            <w:tcW w:w="1697" w:type="dxa"/>
+            <w:tcW w:w="1569" w:type="dxa"/>
             <w:tcBorders>
               <w:left w:val="single" w:sz="4" w:space="0" w:color="000000"/>
               <w:bottom w:val="single" w:sz="4" w:space="0" w:color="000000"/>
@@ -4142,12 +4476,10 @@
           </w:tcPr>
           <w:p>
             <w:pPr>
-              <w:pStyle w:val="Normal"/>
-              <w:widowControl w:val="false"/>
-              <w:spacing w:before="0" w:after="200"/>
+              <w:pStyle w:val="Contedodatabela"/>
               <w:jc w:val="center"/>
               <w:rPr>
-                <w:rFonts w:ascii="Ubuntu Mono" w:hAnsi="Ubuntu Mono"/>
+                <w:rFonts w:ascii="Ubuntu" w:hAnsi="Ubuntu"/>
                 <w:b w:val="false"/>
                 <w:b w:val="false"/>
                 <w:bCs w:val="false"/>
@@ -4166,7 +4498,7 @@
             </w:pPr>
             <w:r>
               <w:rPr>
-                <w:rFonts w:ascii="Ubuntu Mono" w:hAnsi="Ubuntu Mono"/>
+                <w:rFonts w:ascii="Ubuntu" w:hAnsi="Ubuntu"/>
                 <w:b w:val="false"/>
                 <w:bCs w:val="false"/>
                 <w:i w:val="false"/>
@@ -4185,7 +4517,7 @@
         </w:tc>
         <w:tc>
           <w:tcPr>
-            <w:tcW w:w="1807" w:type="dxa"/>
+            <w:tcW w:w="1005" w:type="dxa"/>
             <w:tcBorders>
               <w:left w:val="single" w:sz="4" w:space="0" w:color="000000"/>
               <w:bottom w:val="single" w:sz="4" w:space="0" w:color="000000"/>
@@ -4194,12 +4526,10 @@
           </w:tcPr>
           <w:p>
             <w:pPr>
-              <w:pStyle w:val="Normal"/>
-              <w:widowControl w:val="false"/>
-              <w:spacing w:before="0" w:after="200"/>
+              <w:pStyle w:val="Contedodatabela"/>
               <w:jc w:val="center"/>
               <w:rPr>
-                <w:rFonts w:ascii="Ubuntu Mono" w:hAnsi="Ubuntu Mono"/>
+                <w:rFonts w:ascii="Ubuntu" w:hAnsi="Ubuntu"/>
                 <w:b w:val="false"/>
                 <w:b w:val="false"/>
                 <w:bCs w:val="false"/>
@@ -4218,7 +4548,7 @@
             </w:pPr>
             <w:r>
               <w:rPr>
-                <w:rFonts w:ascii="Ubuntu Mono" w:hAnsi="Ubuntu Mono"/>
+                <w:rFonts w:ascii="Ubuntu" w:hAnsi="Ubuntu"/>
                 <w:b w:val="false"/>
                 <w:bCs w:val="false"/>
                 <w:i w:val="false"/>
@@ -4237,7 +4567,7 @@
         </w:tc>
         <w:tc>
           <w:tcPr>
-            <w:tcW w:w="1918" w:type="dxa"/>
+            <w:tcW w:w="1017" w:type="dxa"/>
             <w:tcBorders>
               <w:left w:val="single" w:sz="4" w:space="0" w:color="000000"/>
               <w:bottom w:val="single" w:sz="4" w:space="0" w:color="000000"/>
@@ -4246,12 +4576,10 @@
           </w:tcPr>
           <w:p>
             <w:pPr>
-              <w:pStyle w:val="Normal"/>
-              <w:widowControl w:val="false"/>
-              <w:spacing w:before="0" w:after="200"/>
+              <w:pStyle w:val="Contedodatabela"/>
               <w:jc w:val="center"/>
               <w:rPr>
-                <w:rFonts w:ascii="Ubuntu Mono" w:hAnsi="Ubuntu Mono"/>
+                <w:rFonts w:ascii="Ubuntu" w:hAnsi="Ubuntu"/>
                 <w:b w:val="false"/>
                 <w:b w:val="false"/>
                 <w:bCs w:val="false"/>
@@ -4270,7 +4598,7 @@
             </w:pPr>
             <w:r>
               <w:rPr>
-                <w:rFonts w:ascii="Ubuntu Mono" w:hAnsi="Ubuntu Mono"/>
+                <w:rFonts w:ascii="Ubuntu" w:hAnsi="Ubuntu"/>
                 <w:b w:val="false"/>
                 <w:bCs w:val="false"/>
                 <w:i w:val="false"/>
@@ -4289,7 +4617,107 @@
         </w:tc>
         <w:tc>
           <w:tcPr>
-            <w:tcW w:w="1142" w:type="dxa"/>
+            <w:tcW w:w="1178" w:type="dxa"/>
+            <w:tcBorders>
+              <w:left w:val="single" w:sz="4" w:space="0" w:color="000000"/>
+              <w:bottom w:val="single" w:sz="4" w:space="0" w:color="000000"/>
+            </w:tcBorders>
+            <w:vAlign w:val="center"/>
+          </w:tcPr>
+          <w:p>
+            <w:pPr>
+              <w:pStyle w:val="Contedodatabela"/>
+              <w:jc w:val="center"/>
+              <w:rPr>
+                <w:rFonts w:ascii="Ubuntu" w:hAnsi="Ubuntu"/>
+                <w:b w:val="false"/>
+                <w:b w:val="false"/>
+                <w:bCs w:val="false"/>
+                <w:i w:val="false"/>
+                <w:i w:val="false"/>
+                <w:iCs w:val="false"/>
+                <w:strike w:val="false"/>
+                <w:dstrike w:val="false"/>
+                <w:outline w:val="false"/>
+                <w:shadow w:val="false"/>
+                <w:color w:val="000000"/>
+                <w:sz w:val="20"/>
+                <w:szCs w:val="20"/>
+                <w:u w:val="none"/>
+              </w:rPr>
+            </w:pPr>
+            <w:r>
+              <w:rPr>
+                <w:rFonts w:ascii="Ubuntu" w:hAnsi="Ubuntu"/>
+                <w:b w:val="false"/>
+                <w:bCs w:val="false"/>
+                <w:i w:val="false"/>
+                <w:iCs w:val="false"/>
+                <w:strike w:val="false"/>
+                <w:dstrike w:val="false"/>
+                <w:outline w:val="false"/>
+                <w:shadow w:val="false"/>
+                <w:color w:val="000000"/>
+                <w:sz w:val="20"/>
+                <w:szCs w:val="20"/>
+                <w:u w:val="none"/>
+              </w:rPr>
+            </w:r>
+          </w:p>
+        </w:tc>
+        <w:tc>
+          <w:tcPr>
+            <w:tcW w:w="1378" w:type="dxa"/>
+            <w:tcBorders>
+              <w:left w:val="single" w:sz="4" w:space="0" w:color="000000"/>
+              <w:bottom w:val="single" w:sz="4" w:space="0" w:color="000000"/>
+            </w:tcBorders>
+            <w:vAlign w:val="center"/>
+          </w:tcPr>
+          <w:p>
+            <w:pPr>
+              <w:pStyle w:val="Contedodatabela"/>
+              <w:jc w:val="center"/>
+              <w:rPr>
+                <w:rFonts w:ascii="Ubuntu" w:hAnsi="Ubuntu"/>
+                <w:b w:val="false"/>
+                <w:b w:val="false"/>
+                <w:bCs w:val="false"/>
+                <w:i w:val="false"/>
+                <w:i w:val="false"/>
+                <w:iCs w:val="false"/>
+                <w:strike w:val="false"/>
+                <w:dstrike w:val="false"/>
+                <w:outline w:val="false"/>
+                <w:shadow w:val="false"/>
+                <w:color w:val="000000"/>
+                <w:sz w:val="20"/>
+                <w:szCs w:val="20"/>
+                <w:u w:val="none"/>
+              </w:rPr>
+            </w:pPr>
+            <w:r>
+              <w:rPr>
+                <w:rFonts w:ascii="Ubuntu" w:hAnsi="Ubuntu"/>
+                <w:b w:val="false"/>
+                <w:bCs w:val="false"/>
+                <w:i w:val="false"/>
+                <w:iCs w:val="false"/>
+                <w:strike w:val="false"/>
+                <w:dstrike w:val="false"/>
+                <w:outline w:val="false"/>
+                <w:shadow w:val="false"/>
+                <w:color w:val="000000"/>
+                <w:sz w:val="20"/>
+                <w:szCs w:val="20"/>
+                <w:u w:val="none"/>
+              </w:rPr>
+            </w:r>
+          </w:p>
+        </w:tc>
+        <w:tc>
+          <w:tcPr>
+            <w:tcW w:w="732" w:type="dxa"/>
             <w:tcBorders>
               <w:left w:val="single" w:sz="4" w:space="0" w:color="000000"/>
               <w:bottom w:val="single" w:sz="4" w:space="0" w:color="000000"/>
@@ -4299,12 +4727,10 @@
           </w:tcPr>
           <w:p>
             <w:pPr>
-              <w:pStyle w:val="Normal"/>
-              <w:widowControl w:val="false"/>
-              <w:spacing w:before="0" w:after="200"/>
+              <w:pStyle w:val="Contedodatabela"/>
               <w:jc w:val="center"/>
               <w:rPr>
-                <w:rFonts w:ascii="Ubuntu Mono" w:hAnsi="Ubuntu Mono"/>
+                <w:rFonts w:ascii="Ubuntu" w:hAnsi="Ubuntu"/>
                 <w:b w:val="false"/>
                 <w:b w:val="false"/>
                 <w:bCs w:val="false"/>
@@ -4323,7 +4749,7 @@
             </w:pPr>
             <w:r>
               <w:rPr>
-                <w:rFonts w:ascii="Ubuntu Mono" w:hAnsi="Ubuntu Mono"/>
+                <w:rFonts w:ascii="Ubuntu" w:hAnsi="Ubuntu"/>
                 <w:b w:val="false"/>
                 <w:bCs w:val="false"/>
                 <w:i w:val="false"/>
@@ -4342,12 +4768,10 @@
         </w:tc>
       </w:tr>
       <w:tr>
-        <w:trPr>
-          <w:trHeight w:val="520" w:hRule="atLeast"/>
-        </w:trPr>
+        <w:trPr/>
         <w:tc>
           <w:tcPr>
-            <w:tcW w:w="367" w:type="dxa"/>
+            <w:tcW w:w="353" w:type="dxa"/>
             <w:tcBorders>
               <w:left w:val="single" w:sz="4" w:space="0" w:color="000000"/>
               <w:bottom w:val="single" w:sz="4" w:space="0" w:color="000000"/>
@@ -4356,11 +4780,10 @@
           </w:tcPr>
           <w:p>
             <w:pPr>
-              <w:pStyle w:val="Compact"/>
-              <w:widowControl w:val="false"/>
+              <w:pStyle w:val="Contedodatabela"/>
               <w:jc w:val="center"/>
               <w:rPr>
-                <w:rFonts w:ascii="Ubuntu Mono" w:hAnsi="Ubuntu Mono"/>
+                <w:rFonts w:ascii="Ubuntu" w:hAnsi="Ubuntu"/>
                 <w:b w:val="false"/>
                 <w:b w:val="false"/>
                 <w:bCs w:val="false"/>
@@ -4379,27 +4802,27 @@
             </w:pPr>
             <w:r>
               <w:rPr>
-                <w:rFonts w:ascii="Ubuntu Mono" w:hAnsi="Ubuntu Mono"/>
-                <w:b w:val="false"/>
-                <w:bCs w:val="false"/>
-                <w:i w:val="false"/>
-                <w:iCs w:val="false"/>
-                <w:strike w:val="false"/>
-                <w:dstrike w:val="false"/>
-                <w:outline w:val="false"/>
-                <w:shadow w:val="false"/>
-                <w:color w:val="000000"/>
-                <w:sz w:val="20"/>
-                <w:szCs w:val="20"/>
-                <w:u w:val="none"/>
-              </w:rPr>
-              <w:t>70</w:t>
+                <w:rFonts w:ascii="Ubuntu" w:hAnsi="Ubuntu"/>
+                <w:b w:val="false"/>
+                <w:bCs w:val="false"/>
+                <w:i w:val="false"/>
+                <w:iCs w:val="false"/>
+                <w:strike w:val="false"/>
+                <w:dstrike w:val="false"/>
+                <w:outline w:val="false"/>
+                <w:shadow w:val="false"/>
+                <w:color w:val="000000"/>
+                <w:sz w:val="20"/>
+                <w:szCs w:val="20"/>
+                <w:u w:val="none"/>
+              </w:rPr>
+              <w:t>69</w:t>
             </w:r>
           </w:p>
         </w:tc>
         <w:tc>
           <w:tcPr>
-            <w:tcW w:w="478" w:type="dxa"/>
+            <w:tcW w:w="471" w:type="dxa"/>
             <w:tcBorders>
               <w:left w:val="single" w:sz="4" w:space="0" w:color="000000"/>
               <w:bottom w:val="single" w:sz="4" w:space="0" w:color="000000"/>
@@ -4408,12 +4831,10 @@
           </w:tcPr>
           <w:p>
             <w:pPr>
-              <w:pStyle w:val="Normal"/>
-              <w:widowControl w:val="false"/>
-              <w:spacing w:before="0" w:after="200"/>
+              <w:pStyle w:val="Contedodatabela"/>
               <w:jc w:val="center"/>
               <w:rPr>
-                <w:rFonts w:ascii="Ubuntu Mono" w:hAnsi="Ubuntu Mono"/>
+                <w:rFonts w:ascii="Ubuntu" w:hAnsi="Ubuntu"/>
                 <w:b w:val="false"/>
                 <w:b w:val="false"/>
                 <w:bCs w:val="false"/>
@@ -4432,7 +4853,7 @@
             </w:pPr>
             <w:r>
               <w:rPr>
-                <w:rFonts w:ascii="Ubuntu Mono" w:hAnsi="Ubuntu Mono"/>
+                <w:rFonts w:ascii="Ubuntu" w:hAnsi="Ubuntu"/>
                 <w:b w:val="false"/>
                 <w:bCs w:val="false"/>
                 <w:i w:val="false"/>
@@ -4451,7 +4872,7 @@
         </w:tc>
         <w:tc>
           <w:tcPr>
-            <w:tcW w:w="478" w:type="dxa"/>
+            <w:tcW w:w="451" w:type="dxa"/>
             <w:tcBorders>
               <w:left w:val="single" w:sz="4" w:space="0" w:color="000000"/>
               <w:bottom w:val="single" w:sz="4" w:space="0" w:color="000000"/>
@@ -4460,12 +4881,10 @@
           </w:tcPr>
           <w:p>
             <w:pPr>
-              <w:pStyle w:val="Normal"/>
-              <w:widowControl w:val="false"/>
-              <w:spacing w:before="0" w:after="200"/>
+              <w:pStyle w:val="Contedodatabela"/>
               <w:jc w:val="center"/>
               <w:rPr>
-                <w:rFonts w:ascii="Ubuntu Mono" w:hAnsi="Ubuntu Mono"/>
+                <w:rFonts w:ascii="Ubuntu" w:hAnsi="Ubuntu"/>
                 <w:b w:val="false"/>
                 <w:b w:val="false"/>
                 <w:bCs w:val="false"/>
@@ -4484,7 +4903,7 @@
             </w:pPr>
             <w:r>
               <w:rPr>
-                <w:rFonts w:ascii="Ubuntu Mono" w:hAnsi="Ubuntu Mono"/>
+                <w:rFonts w:ascii="Ubuntu" w:hAnsi="Ubuntu"/>
                 <w:b w:val="false"/>
                 <w:bCs w:val="false"/>
                 <w:i w:val="false"/>
@@ -4503,7 +4922,7 @@
         </w:tc>
         <w:tc>
           <w:tcPr>
-            <w:tcW w:w="478" w:type="dxa"/>
+            <w:tcW w:w="477" w:type="dxa"/>
             <w:tcBorders>
               <w:left w:val="single" w:sz="4" w:space="0" w:color="000000"/>
               <w:bottom w:val="single" w:sz="4" w:space="0" w:color="000000"/>
@@ -4512,12 +4931,10 @@
           </w:tcPr>
           <w:p>
             <w:pPr>
-              <w:pStyle w:val="Normal"/>
-              <w:widowControl w:val="false"/>
-              <w:spacing w:before="0" w:after="200"/>
+              <w:pStyle w:val="Contedodatabela"/>
               <w:jc w:val="center"/>
               <w:rPr>
-                <w:rFonts w:ascii="Ubuntu Mono" w:hAnsi="Ubuntu Mono"/>
+                <w:rFonts w:ascii="Ubuntu" w:hAnsi="Ubuntu"/>
                 <w:b w:val="false"/>
                 <w:b w:val="false"/>
                 <w:bCs w:val="false"/>
@@ -4536,7 +4953,7 @@
             </w:pPr>
             <w:r>
               <w:rPr>
-                <w:rFonts w:ascii="Ubuntu Mono" w:hAnsi="Ubuntu Mono"/>
+                <w:rFonts w:ascii="Ubuntu" w:hAnsi="Ubuntu"/>
                 <w:b w:val="false"/>
                 <w:bCs w:val="false"/>
                 <w:i w:val="false"/>
@@ -4555,7 +4972,7 @@
         </w:tc>
         <w:tc>
           <w:tcPr>
-            <w:tcW w:w="478" w:type="dxa"/>
+            <w:tcW w:w="395" w:type="dxa"/>
             <w:tcBorders>
               <w:left w:val="single" w:sz="4" w:space="0" w:color="000000"/>
               <w:bottom w:val="single" w:sz="4" w:space="0" w:color="000000"/>
@@ -4564,12 +4981,10 @@
           </w:tcPr>
           <w:p>
             <w:pPr>
-              <w:pStyle w:val="Normal"/>
-              <w:widowControl w:val="false"/>
-              <w:spacing w:before="0" w:after="200"/>
+              <w:pStyle w:val="Contedodatabela"/>
               <w:jc w:val="center"/>
               <w:rPr>
-                <w:rFonts w:ascii="Ubuntu Mono" w:hAnsi="Ubuntu Mono"/>
+                <w:rFonts w:ascii="Ubuntu" w:hAnsi="Ubuntu"/>
                 <w:b w:val="false"/>
                 <w:b w:val="false"/>
                 <w:bCs w:val="false"/>
@@ -4588,7 +5003,7 @@
             </w:pPr>
             <w:r>
               <w:rPr>
-                <w:rFonts w:ascii="Ubuntu Mono" w:hAnsi="Ubuntu Mono"/>
+                <w:rFonts w:ascii="Ubuntu" w:hAnsi="Ubuntu"/>
                 <w:b w:val="false"/>
                 <w:bCs w:val="false"/>
                 <w:i w:val="false"/>
@@ -4607,7 +5022,7 @@
         </w:tc>
         <w:tc>
           <w:tcPr>
-            <w:tcW w:w="699" w:type="dxa"/>
+            <w:tcW w:w="612" w:type="dxa"/>
             <w:tcBorders>
               <w:left w:val="single" w:sz="4" w:space="0" w:color="000000"/>
               <w:bottom w:val="single" w:sz="4" w:space="0" w:color="000000"/>
@@ -4616,12 +5031,10 @@
           </w:tcPr>
           <w:p>
             <w:pPr>
-              <w:pStyle w:val="Normal"/>
-              <w:widowControl w:val="false"/>
-              <w:spacing w:before="0" w:after="200"/>
+              <w:pStyle w:val="Contedodatabela"/>
               <w:jc w:val="center"/>
               <w:rPr>
-                <w:rFonts w:ascii="Ubuntu Mono" w:hAnsi="Ubuntu Mono"/>
+                <w:rFonts w:ascii="Ubuntu" w:hAnsi="Ubuntu"/>
                 <w:b w:val="false"/>
                 <w:b w:val="false"/>
                 <w:bCs w:val="false"/>
@@ -4640,7 +5053,7 @@
             </w:pPr>
             <w:r>
               <w:rPr>
-                <w:rFonts w:ascii="Ubuntu Mono" w:hAnsi="Ubuntu Mono"/>
+                <w:rFonts w:ascii="Ubuntu" w:hAnsi="Ubuntu"/>
                 <w:b w:val="false"/>
                 <w:bCs w:val="false"/>
                 <w:i w:val="false"/>
@@ -4659,7 +5072,7 @@
         </w:tc>
         <w:tc>
           <w:tcPr>
-            <w:tcW w:w="1697" w:type="dxa"/>
+            <w:tcW w:w="1569" w:type="dxa"/>
             <w:tcBorders>
               <w:left w:val="single" w:sz="4" w:space="0" w:color="000000"/>
               <w:bottom w:val="single" w:sz="4" w:space="0" w:color="000000"/>
@@ -4668,12 +5081,10 @@
           </w:tcPr>
           <w:p>
             <w:pPr>
-              <w:pStyle w:val="Normal"/>
-              <w:widowControl w:val="false"/>
-              <w:spacing w:before="0" w:after="200"/>
+              <w:pStyle w:val="Contedodatabela"/>
               <w:jc w:val="center"/>
               <w:rPr>
-                <w:rFonts w:ascii="Ubuntu Mono" w:hAnsi="Ubuntu Mono"/>
+                <w:rFonts w:ascii="Ubuntu" w:hAnsi="Ubuntu"/>
                 <w:b w:val="false"/>
                 <w:b w:val="false"/>
                 <w:bCs w:val="false"/>
@@ -4692,7 +5103,7 @@
             </w:pPr>
             <w:r>
               <w:rPr>
-                <w:rFonts w:ascii="Ubuntu Mono" w:hAnsi="Ubuntu Mono"/>
+                <w:rFonts w:ascii="Ubuntu" w:hAnsi="Ubuntu"/>
                 <w:b w:val="false"/>
                 <w:bCs w:val="false"/>
                 <w:i w:val="false"/>
@@ -4711,7 +5122,7 @@
         </w:tc>
         <w:tc>
           <w:tcPr>
-            <w:tcW w:w="1807" w:type="dxa"/>
+            <w:tcW w:w="1005" w:type="dxa"/>
             <w:tcBorders>
               <w:left w:val="single" w:sz="4" w:space="0" w:color="000000"/>
               <w:bottom w:val="single" w:sz="4" w:space="0" w:color="000000"/>
@@ -4720,12 +5131,10 @@
           </w:tcPr>
           <w:p>
             <w:pPr>
-              <w:pStyle w:val="Normal"/>
-              <w:widowControl w:val="false"/>
-              <w:spacing w:before="0" w:after="200"/>
+              <w:pStyle w:val="Contedodatabela"/>
               <w:jc w:val="center"/>
               <w:rPr>
-                <w:rFonts w:ascii="Ubuntu Mono" w:hAnsi="Ubuntu Mono"/>
+                <w:rFonts w:ascii="Ubuntu" w:hAnsi="Ubuntu"/>
                 <w:b w:val="false"/>
                 <w:b w:val="false"/>
                 <w:bCs w:val="false"/>
@@ -4744,7 +5153,7 @@
             </w:pPr>
             <w:r>
               <w:rPr>
-                <w:rFonts w:ascii="Ubuntu Mono" w:hAnsi="Ubuntu Mono"/>
+                <w:rFonts w:ascii="Ubuntu" w:hAnsi="Ubuntu"/>
                 <w:b w:val="false"/>
                 <w:bCs w:val="false"/>
                 <w:i w:val="false"/>
@@ -4763,7 +5172,7 @@
         </w:tc>
         <w:tc>
           <w:tcPr>
-            <w:tcW w:w="1918" w:type="dxa"/>
+            <w:tcW w:w="1017" w:type="dxa"/>
             <w:tcBorders>
               <w:left w:val="single" w:sz="4" w:space="0" w:color="000000"/>
               <w:bottom w:val="single" w:sz="4" w:space="0" w:color="000000"/>
@@ -4772,12 +5181,10 @@
           </w:tcPr>
           <w:p>
             <w:pPr>
-              <w:pStyle w:val="Normal"/>
-              <w:widowControl w:val="false"/>
-              <w:spacing w:before="0" w:after="200"/>
+              <w:pStyle w:val="Contedodatabela"/>
               <w:jc w:val="center"/>
               <w:rPr>
-                <w:rFonts w:ascii="Ubuntu Mono" w:hAnsi="Ubuntu Mono"/>
+                <w:rFonts w:ascii="Ubuntu" w:hAnsi="Ubuntu"/>
                 <w:b w:val="false"/>
                 <w:b w:val="false"/>
                 <w:bCs w:val="false"/>
@@ -4796,7 +5203,7 @@
             </w:pPr>
             <w:r>
               <w:rPr>
-                <w:rFonts w:ascii="Ubuntu Mono" w:hAnsi="Ubuntu Mono"/>
+                <w:rFonts w:ascii="Ubuntu" w:hAnsi="Ubuntu"/>
                 <w:b w:val="false"/>
                 <w:bCs w:val="false"/>
                 <w:i w:val="false"/>
@@ -4815,7 +5222,107 @@
         </w:tc>
         <w:tc>
           <w:tcPr>
-            <w:tcW w:w="1142" w:type="dxa"/>
+            <w:tcW w:w="1178" w:type="dxa"/>
+            <w:tcBorders>
+              <w:left w:val="single" w:sz="4" w:space="0" w:color="000000"/>
+              <w:bottom w:val="single" w:sz="4" w:space="0" w:color="000000"/>
+            </w:tcBorders>
+            <w:vAlign w:val="center"/>
+          </w:tcPr>
+          <w:p>
+            <w:pPr>
+              <w:pStyle w:val="Contedodatabela"/>
+              <w:jc w:val="center"/>
+              <w:rPr>
+                <w:rFonts w:ascii="Ubuntu" w:hAnsi="Ubuntu"/>
+                <w:b w:val="false"/>
+                <w:b w:val="false"/>
+                <w:bCs w:val="false"/>
+                <w:i w:val="false"/>
+                <w:i w:val="false"/>
+                <w:iCs w:val="false"/>
+                <w:strike w:val="false"/>
+                <w:dstrike w:val="false"/>
+                <w:outline w:val="false"/>
+                <w:shadow w:val="false"/>
+                <w:color w:val="000000"/>
+                <w:sz w:val="20"/>
+                <w:szCs w:val="20"/>
+                <w:u w:val="none"/>
+              </w:rPr>
+            </w:pPr>
+            <w:r>
+              <w:rPr>
+                <w:rFonts w:ascii="Ubuntu" w:hAnsi="Ubuntu"/>
+                <w:b w:val="false"/>
+                <w:bCs w:val="false"/>
+                <w:i w:val="false"/>
+                <w:iCs w:val="false"/>
+                <w:strike w:val="false"/>
+                <w:dstrike w:val="false"/>
+                <w:outline w:val="false"/>
+                <w:shadow w:val="false"/>
+                <w:color w:val="000000"/>
+                <w:sz w:val="20"/>
+                <w:szCs w:val="20"/>
+                <w:u w:val="none"/>
+              </w:rPr>
+            </w:r>
+          </w:p>
+        </w:tc>
+        <w:tc>
+          <w:tcPr>
+            <w:tcW w:w="1378" w:type="dxa"/>
+            <w:tcBorders>
+              <w:left w:val="single" w:sz="4" w:space="0" w:color="000000"/>
+              <w:bottom w:val="single" w:sz="4" w:space="0" w:color="000000"/>
+            </w:tcBorders>
+            <w:vAlign w:val="center"/>
+          </w:tcPr>
+          <w:p>
+            <w:pPr>
+              <w:pStyle w:val="Contedodatabela"/>
+              <w:jc w:val="center"/>
+              <w:rPr>
+                <w:rFonts w:ascii="Ubuntu" w:hAnsi="Ubuntu"/>
+                <w:b w:val="false"/>
+                <w:b w:val="false"/>
+                <w:bCs w:val="false"/>
+                <w:i w:val="false"/>
+                <w:i w:val="false"/>
+                <w:iCs w:val="false"/>
+                <w:strike w:val="false"/>
+                <w:dstrike w:val="false"/>
+                <w:outline w:val="false"/>
+                <w:shadow w:val="false"/>
+                <w:color w:val="000000"/>
+                <w:sz w:val="20"/>
+                <w:szCs w:val="20"/>
+                <w:u w:val="none"/>
+              </w:rPr>
+            </w:pPr>
+            <w:r>
+              <w:rPr>
+                <w:rFonts w:ascii="Ubuntu" w:hAnsi="Ubuntu"/>
+                <w:b w:val="false"/>
+                <w:bCs w:val="false"/>
+                <w:i w:val="false"/>
+                <w:iCs w:val="false"/>
+                <w:strike w:val="false"/>
+                <w:dstrike w:val="false"/>
+                <w:outline w:val="false"/>
+                <w:shadow w:val="false"/>
+                <w:color w:val="000000"/>
+                <w:sz w:val="20"/>
+                <w:szCs w:val="20"/>
+                <w:u w:val="none"/>
+              </w:rPr>
+            </w:r>
+          </w:p>
+        </w:tc>
+        <w:tc>
+          <w:tcPr>
+            <w:tcW w:w="732" w:type="dxa"/>
             <w:tcBorders>
               <w:left w:val="single" w:sz="4" w:space="0" w:color="000000"/>
               <w:bottom w:val="single" w:sz="4" w:space="0" w:color="000000"/>
@@ -4825,12 +5332,10 @@
           </w:tcPr>
           <w:p>
             <w:pPr>
-              <w:pStyle w:val="Normal"/>
-              <w:widowControl w:val="false"/>
-              <w:spacing w:before="0" w:after="200"/>
+              <w:pStyle w:val="Contedodatabela"/>
               <w:jc w:val="center"/>
               <w:rPr>
-                <w:rFonts w:ascii="Ubuntu Mono" w:hAnsi="Ubuntu Mono"/>
+                <w:rFonts w:ascii="Ubuntu" w:hAnsi="Ubuntu"/>
                 <w:b w:val="false"/>
                 <w:b w:val="false"/>
                 <w:bCs w:val="false"/>
@@ -4849,7 +5354,7 @@
             </w:pPr>
             <w:r>
               <w:rPr>
-                <w:rFonts w:ascii="Ubuntu Mono" w:hAnsi="Ubuntu Mono"/>
+                <w:rFonts w:ascii="Ubuntu" w:hAnsi="Ubuntu"/>
                 <w:b w:val="false"/>
                 <w:bCs w:val="false"/>
                 <w:i w:val="false"/>
@@ -4887,7 +5392,7 @@
         <w:pStyle w:val="Ttulo1"/>
         <w:rPr/>
       </w:pPr>
-      <w:bookmarkStart w:id="16" w:name="__RefHeading___Toc811_2827849626"/>
+      <w:bookmarkStart w:id="16" w:name="__RefHeading___Toc20436_4125144612"/>
       <w:bookmarkEnd w:id="16"/>
       <w:r>
         <w:rPr/>
@@ -4899,7 +5404,7 @@
         <w:pStyle w:val="Ttulo2"/>
         <w:rPr/>
       </w:pPr>
-      <w:bookmarkStart w:id="17" w:name="__RefHeading___Toc813_2827849626"/>
+      <w:bookmarkStart w:id="17" w:name="__RefHeading___Toc20438_4125144612"/>
       <w:bookmarkEnd w:id="17"/>
       <w:r>
         <w:rPr/>
@@ -4923,7 +5428,7 @@
         <w:pStyle w:val="Ttulo2"/>
         <w:rPr/>
       </w:pPr>
-      <w:bookmarkStart w:id="19" w:name="__RefHeading___Toc815_2827849626"/>
+      <w:bookmarkStart w:id="19" w:name="__RefHeading___Toc20440_4125144612"/>
       <w:bookmarkEnd w:id="19"/>
       <w:r>
         <w:rPr/>
@@ -5047,7 +5552,7 @@
         <w:pStyle w:val="Ttulo1"/>
         <w:rPr/>
       </w:pPr>
-      <w:bookmarkStart w:id="22" w:name="__RefHeading___Toc817_2827849626"/>
+      <w:bookmarkStart w:id="22" w:name="__RefHeading___Toc20442_4125144612"/>
       <w:bookmarkEnd w:id="22"/>
       <w:r>
         <w:rPr/>
@@ -5059,7 +5564,7 @@
         <w:pStyle w:val="Ttulo2"/>
         <w:rPr/>
       </w:pPr>
-      <w:bookmarkStart w:id="23" w:name="__RefHeading___Toc819_2827849626"/>
+      <w:bookmarkStart w:id="23" w:name="__RefHeading___Toc20444_4125144612"/>
       <w:bookmarkEnd w:id="23"/>
       <w:r>
         <w:rPr/>
@@ -5071,7 +5576,7 @@
         <w:pStyle w:val="Ttulo3"/>
         <w:rPr/>
       </w:pPr>
-      <w:bookmarkStart w:id="24" w:name="__RefHeading___Toc821_2827849626"/>
+      <w:bookmarkStart w:id="24" w:name="__RefHeading___Toc20446_4125144612"/>
       <w:bookmarkEnd w:id="24"/>
       <w:r>
         <w:rPr/>
@@ -5095,7 +5600,7 @@
         <w:pStyle w:val="Ttulo3"/>
         <w:rPr/>
       </w:pPr>
-      <w:bookmarkStart w:id="26" w:name="__RefHeading___Toc823_2827849626"/>
+      <w:bookmarkStart w:id="26" w:name="__RefHeading___Toc20448_4125144612"/>
       <w:bookmarkEnd w:id="26"/>
       <w:r>
         <w:rPr/>
@@ -5119,7 +5624,7 @@
         <w:pStyle w:val="Ttulo3"/>
         <w:rPr/>
       </w:pPr>
-      <w:bookmarkStart w:id="28" w:name="__RefHeading___Toc825_2827849626"/>
+      <w:bookmarkStart w:id="28" w:name="__RefHeading___Toc20450_4125144612"/>
       <w:bookmarkEnd w:id="28"/>
       <w:r>
         <w:rPr/>
@@ -5145,7 +5650,7 @@
         <w:pStyle w:val="Ttulo2"/>
         <w:rPr/>
       </w:pPr>
-      <w:bookmarkStart w:id="31" w:name="__RefHeading___Toc827_2827849626"/>
+      <w:bookmarkStart w:id="31" w:name="__RefHeading___Toc20452_4125144612"/>
       <w:bookmarkEnd w:id="31"/>
       <w:r>
         <w:rPr/>
@@ -5169,7 +5674,7 @@
         <w:pStyle w:val="Ttulo2"/>
         <w:rPr/>
       </w:pPr>
-      <w:bookmarkStart w:id="33" w:name="__RefHeading___Toc829_2827849626"/>
+      <w:bookmarkStart w:id="33" w:name="__RefHeading___Toc20454_4125144612"/>
       <w:bookmarkEnd w:id="33"/>
       <w:r>
         <w:rPr/>
@@ -5212,7 +5717,7 @@
         <w:pStyle w:val="Ttulo3"/>
         <w:rPr/>
       </w:pPr>
-      <w:bookmarkStart w:id="34" w:name="__RefHeading___Toc831_2827849626"/>
+      <w:bookmarkStart w:id="34" w:name="__RefHeading___Toc20456_4125144612"/>
       <w:bookmarkEnd w:id="34"/>
       <w:r>
         <w:rPr/>
@@ -5250,7 +5755,7 @@
         <w:pStyle w:val="Ttulo1"/>
         <w:rPr/>
       </w:pPr>
-      <w:bookmarkStart w:id="38" w:name="__RefHeading___Toc833_2827849626"/>
+      <w:bookmarkStart w:id="38" w:name="__RefHeading___Toc20458_4125144612"/>
       <w:bookmarkEnd w:id="38"/>
       <w:r>
         <w:rPr/>
@@ -5274,7 +5779,7 @@
         <w:pStyle w:val="Ttulo1"/>
         <w:rPr/>
       </w:pPr>
-      <w:bookmarkStart w:id="40" w:name="__RefHeading___Toc835_2827849626"/>
+      <w:bookmarkStart w:id="40" w:name="__RefHeading___Toc20460_4125144612"/>
       <w:bookmarkEnd w:id="40"/>
       <w:r>
         <w:rPr/>
@@ -5299,7 +5804,7 @@
       </w:r>
       <w:r>
         <w:rPr/>
-        <w:t xml:space="preserve"> – Epidemiological profile of patients undergoing ACLR and comparison of baseline characteristics between usage of the LET surgical technique.</w:t>
+        <w:t xml:space="preserve"> – Comparison of baseline characteristics of patients undergoing ACLR under the option of the LET surgical technique.</w:t>
       </w:r>
     </w:p>
     <w:p>
@@ -5323,7 +5828,7 @@
         <w:pStyle w:val="Ttulo1"/>
         <w:rPr/>
       </w:pPr>
-      <w:bookmarkStart w:id="42" w:name="__RefHeading___Toc837_2827849626"/>
+      <w:bookmarkStart w:id="42" w:name="__RefHeading___Toc20462_4125144612"/>
       <w:bookmarkEnd w:id="42"/>
       <w:r>
         <w:rPr/>
@@ -5335,7 +5840,7 @@
         <w:pStyle w:val="Ttulo2"/>
         <w:rPr/>
       </w:pPr>
-      <w:bookmarkStart w:id="43" w:name="__RefHeading___Toc839_2827849626"/>
+      <w:bookmarkStart w:id="43" w:name="__RefHeading___Toc20464_4125144612"/>
       <w:bookmarkEnd w:id="43"/>
       <w:r>
         <w:rPr/>
@@ -5365,37 +5870,20 @@
     </w:p>
     <w:p>
       <w:pPr>
-        <w:pStyle w:val="Textoprformatado"/>
-        <w:rPr/>
-      </w:pPr>
-      <w:hyperlink r:id="rId3">
-        <w:r>
-          <w:rPr>
-            <w:rStyle w:val="LinkdaInternet"/>
-            <w:rFonts w:ascii="Consolas" w:hAnsi="Consolas"/>
-            <w:sz w:val="24"/>
-            <w:szCs w:val="24"/>
-          </w:rPr>
-          <w:t>https://github.com/philsf-biostat/SAR-2021-004-TV/</w:t>
-        </w:r>
-      </w:hyperlink>
-    </w:p>
-    <w:p>
-      <w:pPr>
         <w:pStyle w:val="Corpodotexto"/>
         <w:spacing w:before="180" w:after="180"/>
+        <w:rPr/>
+      </w:pPr>
+      <w:r>
         <w:rPr>
           <w:rStyle w:val="VerbatimChar"/>
-          <w:rFonts w:ascii="Ubuntu" w:hAnsi="Ubuntu"/>
         </w:rPr>
-      </w:pPr>
-      <w:r>
-        <w:rPr/>
+        <w:t>https://github.com/philsf-biostat/SAR-2021-004-TV/</w:t>
       </w:r>
     </w:p>
     <w:sectPr>
-      <w:headerReference w:type="default" r:id="rId4"/>
-      <w:footerReference w:type="default" r:id="rId5"/>
+      <w:headerReference w:type="default" r:id="rId2"/>
+      <w:footerReference w:type="default" r:id="rId3"/>
       <w:type w:val="nextPage"/>
       <w:pgSz w:w="11906" w:h="16838"/>
       <w:pgMar w:left="1134" w:right="1134" w:header="567" w:top="1758" w:footer="567" w:bottom="1758" w:gutter="0"/>
@@ -5436,7 +5924,7 @@
         <mc:Choice Requires="wps">
           <w:drawing>
             <wp:inline distT="0" distB="0" distL="0" distR="0">
-              <wp:extent cx="6132195" cy="31115"/>
+              <wp:extent cx="6132830" cy="31750"/>
               <wp:effectExtent l="0" t="0" r="0" b="0"/>
               <wp:docPr id="4" name="Forma5"/>
               <a:graphic xmlns:a="http://schemas.openxmlformats.org/drawingml/2006/main">
@@ -5446,7 +5934,7 @@
                     <wps:spPr>
                       <a:xfrm>
                         <a:off x="0" y="0"/>
-                        <a:ext cx="6131520" cy="30600"/>
+                        <a:ext cx="6132240" cy="30960"/>
                       </a:xfrm>
                       <a:prstGeom prst="rect">
                         <a:avLst/>
@@ -5475,7 +5963,7 @@
         </mc:Choice>
         <mc:Fallback>
           <w:pict>
-            <v:rect id="shape_0" ID="Forma5" path="m0,0l-2147483645,0l-2147483645,-2147483646l0,-2147483646xe" fillcolor="white" stroked="t" style="position:absolute;margin-left:0pt;margin-top:-2.45pt;width:482.75pt;height:2.35pt;mso-wrap-style:none;v-text-anchor:middle;mso-position-vertical:top">
+            <v:rect id="shape_0" ID="Forma5" path="m0,0l-2147483645,0l-2147483645,-2147483646l0,-2147483646xe" fillcolor="white" stroked="t" style="position:absolute;margin-left:0pt;margin-top:-2.5pt;width:482.8pt;height:2.4pt;mso-wrap-style:none;v-text-anchor:middle;mso-position-vertical:top">
               <v:fill o:detectmouseclick="t" type="solid" color2="black"/>
               <v:stroke color="black" joinstyle="round" endcap="flat"/>
               <w10:wrap type="square"/>
@@ -5487,7 +5975,7 @@
   </w:p>
   <w:tbl>
     <w:tblPr>
-      <w:tblW w:w="9638" w:type="dxa"/>
+      <w:tblW w:w="9621" w:type="dxa"/>
       <w:jc w:val="center"/>
       <w:tblInd w:w="0" w:type="dxa"/>
       <w:tblLayout w:type="fixed"/>
@@ -5499,21 +5987,21 @@
       </w:tblCellMar>
     </w:tblPr>
     <w:tblGrid>
-      <w:gridCol w:w="4055"/>
-      <w:gridCol w:w="187"/>
-      <w:gridCol w:w="2264"/>
-      <w:gridCol w:w="187"/>
-      <w:gridCol w:w="981"/>
-      <w:gridCol w:w="187"/>
-      <w:gridCol w:w="658"/>
-      <w:gridCol w:w="174"/>
-      <w:gridCol w:w="944"/>
+      <w:gridCol w:w="3973"/>
+      <w:gridCol w:w="197"/>
+      <w:gridCol w:w="2197"/>
+      <w:gridCol w:w="199"/>
+      <w:gridCol w:w="968"/>
+      <w:gridCol w:w="200"/>
+      <w:gridCol w:w="647"/>
+      <w:gridCol w:w="183"/>
+      <w:gridCol w:w="1056"/>
     </w:tblGrid>
     <w:tr>
       <w:trPr/>
       <w:tc>
         <w:tcPr>
-          <w:tcW w:w="4055" w:type="dxa"/>
+          <w:tcW w:w="3973" w:type="dxa"/>
           <w:tcBorders/>
           <w:vAlign w:val="center"/>
         </w:tcPr>
@@ -5587,7 +6075,7 @@
       </w:tc>
       <w:tc>
         <w:tcPr>
-          <w:tcW w:w="187" w:type="dxa"/>
+          <w:tcW w:w="197" w:type="dxa"/>
           <w:tcBorders/>
           <w:vAlign w:val="center"/>
         </w:tcPr>
@@ -5609,7 +6097,7 @@
       </w:tc>
       <w:tc>
         <w:tcPr>
-          <w:tcW w:w="2264" w:type="dxa"/>
+          <w:tcW w:w="2197" w:type="dxa"/>
           <w:tcBorders/>
           <w:vAlign w:val="center"/>
         </w:tcPr>
@@ -5630,34 +6118,13 @@
               <w:bCs/>
               <w:lang w:val="en-US" w:eastAsia="en-US" w:bidi="ar-SA"/>
             </w:rPr>
-            <w:t>SA</w:t>
-          </w:r>
-          <w:r>
-            <w:rPr>
-              <w:rFonts w:eastAsia="Liberation Mono" w:cs="Liberation Mono"/>
-              <w:b/>
-              <w:bCs/>
-              <w:color w:val="auto"/>
-              <w:kern w:val="0"/>
-              <w:sz w:val="24"/>
-              <w:szCs w:val="24"/>
-              <w:lang w:val="en-US" w:eastAsia="en-US" w:bidi="ar-SA"/>
-            </w:rPr>
-            <w:t>P</w:t>
-          </w:r>
-          <w:r>
-            <w:rPr>
-              <w:b/>
-              <w:bCs/>
-              <w:lang w:val="en-US" w:eastAsia="en-US" w:bidi="ar-SA"/>
-            </w:rPr>
-            <w:t>-2021-004-TV</w:t>
+            <w:t>SAR-2021-004-TV</w:t>
           </w:r>
         </w:p>
       </w:tc>
       <w:tc>
         <w:tcPr>
-          <w:tcW w:w="187" w:type="dxa"/>
+          <w:tcW w:w="199" w:type="dxa"/>
           <w:tcBorders/>
           <w:vAlign w:val="center"/>
         </w:tcPr>
@@ -5694,7 +6161,7 @@
       </w:tc>
       <w:tc>
         <w:tcPr>
-          <w:tcW w:w="981" w:type="dxa"/>
+          <w:tcW w:w="968" w:type="dxa"/>
           <w:tcBorders/>
           <w:vAlign w:val="center"/>
         </w:tcPr>
@@ -5778,7 +6245,7 @@
       </w:tc>
       <w:tc>
         <w:tcPr>
-          <w:tcW w:w="187" w:type="dxa"/>
+          <w:tcW w:w="200" w:type="dxa"/>
           <w:tcBorders/>
           <w:vAlign w:val="center"/>
         </w:tcPr>
@@ -5800,7 +6267,7 @@
       </w:tc>
       <w:tc>
         <w:tcPr>
-          <w:tcW w:w="658" w:type="dxa"/>
+          <w:tcW w:w="647" w:type="dxa"/>
           <w:tcBorders/>
           <w:vAlign w:val="center"/>
         </w:tcPr>
@@ -5883,7 +6350,7 @@
       </w:tc>
       <w:tc>
         <w:tcPr>
-          <w:tcW w:w="174" w:type="dxa"/>
+          <w:tcW w:w="183" w:type="dxa"/>
           <w:tcBorders/>
           <w:vAlign w:val="center"/>
         </w:tcPr>
@@ -5910,7 +6377,7 @@
       </w:tc>
       <w:tc>
         <w:tcPr>
-          <w:tcW w:w="944" w:type="dxa"/>
+          <w:tcW w:w="1056" w:type="dxa"/>
           <w:tcBorders/>
           <w:vAlign w:val="center"/>
         </w:tcPr>
@@ -6047,15 +6514,12 @@
   </w:tbl>
   <w:p>
     <w:pPr>
-      <w:pStyle w:val="CabealhoeRodap"/>
-      <w:rPr>
-        <w:lang w:val="pt-BR" w:eastAsia="en-US" w:bidi="ar-SA"/>
-      </w:rPr>
+      <w:pStyle w:val="Normal"/>
+      <w:spacing w:before="0" w:after="200"/>
+      <w:rPr/>
     </w:pPr>
     <w:r>
-      <w:rPr>
-        <w:lang w:val="pt-BR" w:eastAsia="en-US" w:bidi="ar-SA"/>
-      </w:rPr>
+      <w:rPr/>
     </w:r>
   </w:p>
 </w:ftr>
@@ -6243,7 +6707,7 @@
         <mc:Choice Requires="wps">
           <w:drawing>
             <wp:inline distT="0" distB="0" distL="0" distR="0">
-              <wp:extent cx="6132195" cy="31115"/>
+              <wp:extent cx="6132830" cy="31750"/>
               <wp:effectExtent l="0" t="0" r="0" b="0"/>
               <wp:docPr id="3" name="Forma4"/>
               <a:graphic xmlns:a="http://schemas.openxmlformats.org/drawingml/2006/main">
@@ -6253,7 +6717,7 @@
                     <wps:spPr>
                       <a:xfrm>
                         <a:off x="0" y="0"/>
-                        <a:ext cx="6131520" cy="30600"/>
+                        <a:ext cx="6132240" cy="30960"/>
                       </a:xfrm>
                       <a:prstGeom prst="rect">
                         <a:avLst/>
@@ -6282,7 +6746,7 @@
         </mc:Choice>
         <mc:Fallback>
           <w:pict>
-            <v:rect id="shape_0" ID="Forma4" path="m0,0l-2147483645,0l-2147483645,-2147483646l0,-2147483646xe" fillcolor="white" stroked="t" style="position:absolute;margin-left:0pt;margin-top:-2.45pt;width:482.75pt;height:2.35pt;mso-wrap-style:none;v-text-anchor:middle;mso-position-vertical:top">
+            <v:rect id="shape_0" ID="Forma4" path="m0,0l-2147483645,0l-2147483645,-2147483646l0,-2147483646xe" fillcolor="white" stroked="t" style="position:absolute;margin-left:0pt;margin-top:-2.5pt;width:482.8pt;height:2.4pt;mso-wrap-style:none;v-text-anchor:middle;mso-position-vertical:top">
               <v:fill o:detectmouseclick="t" type="solid" color2="black"/>
               <v:stroke color="black" joinstyle="round" endcap="flat"/>
               <w10:wrap type="square"/>

</xml_diff>